<commit_message>
Merge changes from V2.0
 WIP
</commit_message>
<xml_diff>
--- a/BE Update Utility Manual.docx
+++ b/BE Update Utility Manual.docx
@@ -10,8 +10,6 @@
           <w:sz w:val="48"/>
         </w:rPr>
       </w:pPr>
-      <w:bookmarkStart w:id="0" w:name="_GoBack"/>
-      <w:bookmarkEnd w:id="0"/>
       <w:r>
         <w:rPr>
           <w:sz w:val="48"/>
@@ -71,7 +69,7 @@
           <w:bCs/>
           <w:sz w:val="36"/>
         </w:rPr>
-        <w:t>Version 1.</w:t>
+        <w:t xml:space="preserve">Version </w:t>
       </w:r>
       <w:r>
         <w:rPr>
@@ -80,7 +78,7 @@
           <w:bCs/>
           <w:sz w:val="36"/>
         </w:rPr>
-        <w:t>4</w:t>
+        <w:t>2.0</w:t>
       </w:r>
       <w:r>
         <w:rPr>
@@ -89,7 +87,7 @@
           <w:bCs/>
           <w:sz w:val="36"/>
         </w:rPr>
-        <w:t xml:space="preserve">    Febru</w:t>
+        <w:t xml:space="preserve">    </w:t>
       </w:r>
       <w:r>
         <w:rPr>
@@ -98,7 +96,7 @@
           <w:bCs/>
           <w:sz w:val="36"/>
         </w:rPr>
-        <w:t>ary 2010</w:t>
+        <w:t>2020-03-17</w:t>
       </w:r>
     </w:p>
     <w:p>
@@ -163,7 +161,13 @@
         <w:pStyle w:val="BodyText"/>
       </w:pPr>
       <w:r>
-        <w:t xml:space="preserve">The update system works like this - a table, a code module and two forms are imported into the front-end file. The table holds a list of updates, i.e. new fields, new tables, etc, etc and the Update form is used to enter data into the table. As the developer, you would open the form and enter the details of any new field or table whenever you want to add a field or table to the back-end. Click the </w:t>
+        <w:t xml:space="preserve">The update system works like this - a table, a code module and two forms are imported into the front-end file. The table holds a list of updates, i.e. new fields, new tables, etc, etc and the Update form is used to enter data into the table. As the developer, you would open the form and enter the details of any new field or table whenever you want to add a field or table to the </w:t>
+      </w:r>
+      <w:r>
+        <w:t>backend</w:t>
+      </w:r>
+      <w:r>
+        <w:t xml:space="preserve">. Click the </w:t>
       </w:r>
       <w:r>
         <w:rPr>
@@ -198,33 +202,75 @@
       </w:r>
       <w:proofErr w:type="spellEnd"/>
       <w:r>
-        <w:t>) to your client and when he runs the program for the first time the updates in the table are compared with the current version (stored in the back-end) and if they don’t match the latest updates are automatically made to the client’s back-end file. On a multi-user system you should make sure that two users do NOT run the program simultaneously as both PCs might try updating the back-end at the same time.</w:t>
-      </w:r>
-    </w:p>
-    <w:p>
-      <w:pPr>
-        <w:pStyle w:val="BodyText"/>
-      </w:pPr>
-    </w:p>
-    <w:p>
-      <w:pPr>
-        <w:pStyle w:val="BodyText"/>
-      </w:pPr>
-      <w:r>
-        <w:t>This code has been tested on standard Access 2000/3/7 databases (although it should work OK on other versions) and where all the tables are stored in the same back-end file. If you need something more complicated you will probably have to modify the code accordingly.</w:t>
-      </w:r>
-    </w:p>
-    <w:p>
-      <w:pPr>
-        <w:pStyle w:val="BodyText"/>
-      </w:pPr>
-    </w:p>
-    <w:p>
-      <w:pPr>
-        <w:pStyle w:val="BodyText"/>
-      </w:pPr>
-      <w:r>
-        <w:t xml:space="preserve">New additions to this code are marked like this :  </w:t>
+        <w:t xml:space="preserve">) to your client and when he runs the program for the first time the updates in the table are compared with the current version (stored in the back-end) and if they don’t match the latest updates are automatically made to the client’s back-end file. On a multi-user system you should make sure that two users do NOT run the program simultaneously as both PCs might try updating the </w:t>
+      </w:r>
+      <w:r>
+        <w:t>backend</w:t>
+      </w:r>
+      <w:r>
+        <w:t xml:space="preserve"> at the same time.</w:t>
+      </w:r>
+    </w:p>
+    <w:p>
+      <w:pPr>
+        <w:pStyle w:val="BodyText"/>
+      </w:pPr>
+    </w:p>
+    <w:p>
+      <w:pPr>
+        <w:pStyle w:val="BodyText"/>
+      </w:pPr>
+      <w:r>
+        <w:t>This code has been tested on standard Access 200</w:t>
+      </w:r>
+      <w:r>
+        <w:t>0</w:t>
+      </w:r>
+      <w:r>
+        <w:t>/</w:t>
+      </w:r>
+      <w:r>
+        <w:t>0</w:t>
+      </w:r>
+      <w:r>
+        <w:t>3/</w:t>
+      </w:r>
+      <w:r>
+        <w:t>0</w:t>
+      </w:r>
+      <w:r>
+        <w:t>7</w:t>
+      </w:r>
+      <w:r>
+        <w:t>/16</w:t>
+      </w:r>
+      <w:r>
+        <w:t xml:space="preserve"> databases (although it should work OK on other versions) and where all the tables are stored in the same back-end file. If you need something more </w:t>
+      </w:r>
+      <w:r>
+        <w:t>complicated,</w:t>
+      </w:r>
+      <w:r>
+        <w:t xml:space="preserve"> you will probably have to modify the code accordingly.</w:t>
+      </w:r>
+    </w:p>
+    <w:p>
+      <w:pPr>
+        <w:pStyle w:val="BodyText"/>
+      </w:pPr>
+    </w:p>
+    <w:p>
+      <w:pPr>
+        <w:pStyle w:val="BodyText"/>
+      </w:pPr>
+      <w:r>
+        <w:t xml:space="preserve">New additions to this code are marked like </w:t>
+      </w:r>
+      <w:r>
+        <w:t>this:</w:t>
+      </w:r>
+      <w:r>
+        <w:t xml:space="preserve">  </w:t>
       </w:r>
       <w:r>
         <w:rPr>
@@ -271,7 +317,13 @@
         <w:pStyle w:val="BodyText"/>
       </w:pPr>
       <w:r>
-        <w:t xml:space="preserve">To use this utility you will first need to create a field in the back-end file which will be used to hold the current version number. If you already have a table which has just one record (perhaps being used to store information about the client) then you can add the new field to this table, otherwise you will need to create a new table with the version number field. The field name must be called </w:t>
+        <w:t xml:space="preserve">To use this </w:t>
+      </w:r>
+      <w:r>
+        <w:t>utility,</w:t>
+      </w:r>
+      <w:r>
+        <w:t xml:space="preserve"> you will first need to create a field in the back-end file which will be used to hold the current version number. If you already have a table which has just one record (perhaps being used to store information about the client) then you can add the new field to this table, otherwise you will need to create a new table with the version number field. The field name must be called </w:t>
       </w:r>
       <w:proofErr w:type="spellStart"/>
       <w:r>
@@ -334,7 +386,10 @@
         <w:pStyle w:val="BodyText"/>
       </w:pPr>
       <w:r>
-        <w:t>To set up the update facility make the following changes to your database program :-</w:t>
+        <w:t xml:space="preserve">To set up the update facility make the following changes to your database </w:t>
+      </w:r>
+      <w:r>
+        <w:t>program:</w:t>
       </w:r>
     </w:p>
     <w:p>
@@ -346,6 +401,7 @@
       <w:pPr>
         <w:pStyle w:val="BodyText"/>
         <w:ind w:left="720" w:hanging="720"/>
+        <w:jc w:val="left"/>
       </w:pPr>
       <w:r>
         <w:t>1.</w:t>
@@ -385,15 +441,25 @@
         <w:t>.mdb</w:t>
       </w:r>
       <w:r>
-        <w:t xml:space="preserve"> file provided with this document :-</w:t>
-      </w:r>
-    </w:p>
-    <w:p>
-      <w:pPr>
-        <w:pStyle w:val="BodyText"/>
-        <w:ind w:firstLine="720"/>
-      </w:pPr>
-      <w:r>
+        <w:t xml:space="preserve"> file provided with this </w:t>
+      </w:r>
+      <w:r>
+        <w:t>document:</w:t>
+      </w:r>
+      <w:r>
+        <w:br/>
+      </w:r>
+    </w:p>
+    <w:p>
+      <w:pPr>
+        <w:pStyle w:val="BodyText"/>
+        <w:numPr>
+          <w:ilvl w:val="1"/>
+          <w:numId w:val="2"/>
+        </w:numPr>
+      </w:pPr>
+      <w:r>
+        <w:lastRenderedPageBreak/>
         <w:t xml:space="preserve">One table called </w:t>
       </w:r>
       <w:proofErr w:type="spellStart"/>
@@ -412,10 +478,12 @@
     <w:p>
       <w:pPr>
         <w:pStyle w:val="BodyText"/>
-        <w:ind w:firstLine="720"/>
-      </w:pPr>
-      <w:r>
-        <w:lastRenderedPageBreak/>
+        <w:numPr>
+          <w:ilvl w:val="1"/>
+          <w:numId w:val="2"/>
+        </w:numPr>
+      </w:pPr>
+      <w:r>
         <w:t xml:space="preserve">Two forms called </w:t>
       </w:r>
       <w:proofErr w:type="spellStart"/>
@@ -453,11 +521,11 @@
     <w:p>
       <w:pPr>
         <w:pStyle w:val="BodyText"/>
-        <w:ind w:firstLine="720"/>
-        <w:rPr>
-          <w:b/>
-          <w:bCs/>
-        </w:rPr>
+        <w:numPr>
+          <w:ilvl w:val="1"/>
+          <w:numId w:val="2"/>
+        </w:numPr>
+        <w:jc w:val="left"/>
       </w:pPr>
       <w:r>
         <w:t xml:space="preserve">One module called </w:t>
@@ -477,6 +545,13 @@
           <w:bCs/>
         </w:rPr>
         <w:t>.</w:t>
+      </w:r>
+      <w:r>
+        <w:rPr>
+          <w:b/>
+          <w:bCs/>
+        </w:rPr>
+        <w:br/>
       </w:r>
     </w:p>
     <w:p>
@@ -546,7 +621,10 @@
       </w:r>
       <w:proofErr w:type="spellEnd"/>
       <w:r>
-        <w:t xml:space="preserve"> and find the line near the top of the page :-</w:t>
+        <w:t xml:space="preserve"> and find the line near the top of the </w:t>
+      </w:r>
+      <w:r>
+        <w:t>page:</w:t>
       </w:r>
     </w:p>
     <w:p>
@@ -568,7 +646,7 @@
           <w:rFonts w:ascii="Courier New" w:hAnsi="Courier New" w:cs="Courier New"/>
           <w:sz w:val="22"/>
         </w:rPr>
-        <w:t xml:space="preserve">Public Const </w:t>
+        <w:t xml:space="preserve">Public </w:t>
       </w:r>
       <w:proofErr w:type="spellStart"/>
       <w:r>
@@ -576,7 +654,7 @@
           <w:rFonts w:ascii="Courier New" w:hAnsi="Courier New" w:cs="Courier New"/>
           <w:sz w:val="22"/>
         </w:rPr>
-        <w:t>gRefTable</w:t>
+        <w:t>Const</w:t>
       </w:r>
       <w:proofErr w:type="spellEnd"/>
       <w:r>
@@ -584,7 +662,7 @@
           <w:rFonts w:ascii="Courier New" w:hAnsi="Courier New" w:cs="Courier New"/>
           <w:sz w:val="22"/>
         </w:rPr>
-        <w:t xml:space="preserve"> = "</w:t>
+        <w:t xml:space="preserve"> </w:t>
       </w:r>
       <w:proofErr w:type="spellStart"/>
       <w:r>
@@ -592,7 +670,7 @@
           <w:rFonts w:ascii="Courier New" w:hAnsi="Courier New" w:cs="Courier New"/>
           <w:sz w:val="22"/>
         </w:rPr>
-        <w:t>tblGeneral</w:t>
+        <w:t>gRefTable</w:t>
       </w:r>
       <w:proofErr w:type="spellEnd"/>
       <w:r>
@@ -600,197 +678,227 @@
           <w:rFonts w:ascii="Courier New" w:hAnsi="Courier New" w:cs="Courier New"/>
           <w:sz w:val="22"/>
         </w:rPr>
-        <w:t>”</w:t>
-      </w:r>
-    </w:p>
-    <w:p>
-      <w:pPr>
-        <w:pStyle w:val="BodyText"/>
-      </w:pPr>
-    </w:p>
-    <w:p>
-      <w:pPr>
-        <w:pStyle w:val="BodyText"/>
-        <w:ind w:left="720"/>
-      </w:pPr>
-      <w:r>
-        <w:t>Change “</w:t>
-      </w:r>
-      <w:proofErr w:type="spellStart"/>
-      <w:r>
-        <w:t>tblGeneral</w:t>
-      </w:r>
-      <w:proofErr w:type="spellEnd"/>
-      <w:r>
-        <w:t xml:space="preserve">” to the name of the single record table in the back-end file which holds the </w:t>
-      </w:r>
-      <w:proofErr w:type="spellStart"/>
-      <w:r>
-        <w:rPr>
-          <w:b/>
-          <w:bCs/>
-        </w:rPr>
-        <w:t>ubeVersion</w:t>
-      </w:r>
-      <w:proofErr w:type="spellEnd"/>
-      <w:r>
-        <w:t xml:space="preserve"> field. The global variable </w:t>
-      </w:r>
-      <w:proofErr w:type="spellStart"/>
-      <w:r>
-        <w:t>gRefTable</w:t>
-      </w:r>
-      <w:proofErr w:type="spellEnd"/>
-      <w:r>
-        <w:t xml:space="preserve"> holds the name of the table and is used in various locations in the </w:t>
-      </w:r>
-      <w:proofErr w:type="spellStart"/>
-      <w:r>
-        <w:rPr>
-          <w:b/>
-          <w:bCs/>
-        </w:rPr>
-        <w:t>ubeUpdateCode</w:t>
-      </w:r>
-      <w:proofErr w:type="spellEnd"/>
-      <w:r>
-        <w:t xml:space="preserve"> module. See also section </w:t>
-      </w:r>
-      <w:r>
-        <w:rPr>
-          <w:b/>
-          <w:bCs/>
-        </w:rPr>
-        <w:t>Add Reference Table</w:t>
-      </w:r>
-      <w:r>
-        <w:t xml:space="preserve"> below for a new facility to add this table automatically.</w:t>
-      </w:r>
-    </w:p>
-    <w:p>
-      <w:pPr>
-        <w:pStyle w:val="BodyText"/>
-      </w:pPr>
-    </w:p>
-    <w:p>
-      <w:pPr>
-        <w:pStyle w:val="BodyText"/>
-        <w:ind w:left="720" w:hanging="720"/>
-      </w:pPr>
-      <w:r>
-        <w:t>3.</w:t>
-      </w:r>
-      <w:r>
-        <w:tab/>
-        <w:t xml:space="preserve">In the </w:t>
-      </w:r>
-      <w:proofErr w:type="spellStart"/>
-      <w:r>
-        <w:rPr>
-          <w:b/>
-          <w:bCs/>
-        </w:rPr>
-        <w:t>Form_Open</w:t>
-      </w:r>
-      <w:proofErr w:type="spellEnd"/>
-      <w:r>
-        <w:t xml:space="preserve"> event of your </w:t>
-      </w:r>
-      <w:r>
-        <w:rPr>
-          <w:b/>
-          <w:bCs/>
-        </w:rPr>
-        <w:t>Start Up</w:t>
-      </w:r>
-      <w:r>
-        <w:t xml:space="preserve"> form (i.e. the form you have designated to open first in the </w:t>
-      </w:r>
-      <w:proofErr w:type="spellStart"/>
-      <w:r>
-        <w:rPr>
-          <w:b/>
-          <w:bCs/>
-        </w:rPr>
-        <w:t>Startup</w:t>
-      </w:r>
-      <w:proofErr w:type="spellEnd"/>
-      <w:r>
-        <w:t xml:space="preserve"> dialog form) enter the following line of code :-</w:t>
-      </w:r>
-    </w:p>
-    <w:p>
-      <w:pPr>
-        <w:pStyle w:val="BodyText"/>
-      </w:pPr>
-    </w:p>
-    <w:p>
-      <w:pPr>
-        <w:pStyle w:val="BodyText"/>
-        <w:ind w:firstLine="720"/>
+        <w:t xml:space="preserve"> = "</w:t>
+      </w:r>
+      <w:proofErr w:type="spellStart"/>
+      <w:r>
         <w:rPr>
           <w:rFonts w:ascii="Courier New" w:hAnsi="Courier New" w:cs="Courier New"/>
           <w:sz w:val="22"/>
         </w:rPr>
-      </w:pPr>
+        <w:t>tblGeneral</w:t>
+      </w:r>
+      <w:proofErr w:type="spellEnd"/>
       <w:r>
         <w:rPr>
           <w:rFonts w:ascii="Courier New" w:hAnsi="Courier New" w:cs="Courier New"/>
           <w:sz w:val="22"/>
         </w:rPr>
-        <w:t xml:space="preserve">Call </w:t>
-      </w:r>
-      <w:proofErr w:type="spellStart"/>
-      <w:r>
+        <w:t>”</w:t>
+      </w:r>
+    </w:p>
+    <w:p>
+      <w:pPr>
+        <w:pStyle w:val="BodyText"/>
+      </w:pPr>
+    </w:p>
+    <w:p>
+      <w:pPr>
+        <w:pStyle w:val="BodyText"/>
+        <w:ind w:left="720"/>
+      </w:pPr>
+      <w:r>
+        <w:t>Change “</w:t>
+      </w:r>
+      <w:proofErr w:type="spellStart"/>
+      <w:r>
+        <w:t>tblGeneral</w:t>
+      </w:r>
+      <w:proofErr w:type="spellEnd"/>
+      <w:r>
+        <w:t xml:space="preserve">” to the name of the single record table in the back-end file which holds the </w:t>
+      </w:r>
+      <w:proofErr w:type="spellStart"/>
+      <w:r>
+        <w:rPr>
+          <w:b/>
+          <w:bCs/>
+        </w:rPr>
+        <w:t>ubeVersion</w:t>
+      </w:r>
+      <w:proofErr w:type="spellEnd"/>
+      <w:r>
+        <w:t xml:space="preserve"> field. The global variable </w:t>
+      </w:r>
+      <w:proofErr w:type="spellStart"/>
+      <w:r>
+        <w:t>gRefTable</w:t>
+      </w:r>
+      <w:proofErr w:type="spellEnd"/>
+      <w:r>
+        <w:t xml:space="preserve"> holds the name of the table and is used in various locations in the </w:t>
+      </w:r>
+      <w:proofErr w:type="spellStart"/>
+      <w:r>
+        <w:rPr>
+          <w:b/>
+          <w:bCs/>
+        </w:rPr>
+        <w:t>ubeUpdateCode</w:t>
+      </w:r>
+      <w:proofErr w:type="spellEnd"/>
+      <w:r>
+        <w:t xml:space="preserve"> module. See also section </w:t>
+      </w:r>
+      <w:r>
+        <w:rPr>
+          <w:b/>
+          <w:bCs/>
+        </w:rPr>
+        <w:t>Add Reference Table</w:t>
+      </w:r>
+      <w:r>
+        <w:t xml:space="preserve"> below for a new facility to add this table automatically.</w:t>
+      </w:r>
+    </w:p>
+    <w:p>
+      <w:pPr>
+        <w:pStyle w:val="BodyText"/>
+      </w:pPr>
+    </w:p>
+    <w:p>
+      <w:pPr>
+        <w:pStyle w:val="BodyText"/>
+        <w:ind w:left="720" w:hanging="720"/>
+      </w:pPr>
+      <w:r>
+        <w:t>3.</w:t>
+      </w:r>
+      <w:r>
+        <w:tab/>
+        <w:t>In the</w:t>
+      </w:r>
+      <w:r>
+        <w:t xml:space="preserve"> </w:t>
+      </w:r>
+      <w:proofErr w:type="spellStart"/>
+      <w:r>
+        <w:rPr>
+          <w:b/>
+          <w:bCs/>
+        </w:rPr>
+        <w:t>AutoExec</w:t>
+      </w:r>
+      <w:proofErr w:type="spellEnd"/>
+      <w:r>
+        <w:t xml:space="preserve"> macro or</w:t>
+      </w:r>
+      <w:r>
+        <w:t xml:space="preserve"> </w:t>
+      </w:r>
+      <w:proofErr w:type="spellStart"/>
+      <w:r>
+        <w:rPr>
+          <w:b/>
+          <w:bCs/>
+        </w:rPr>
+        <w:t>Form_Open</w:t>
+      </w:r>
+      <w:proofErr w:type="spellEnd"/>
+      <w:r>
+        <w:t xml:space="preserve"> event of your </w:t>
+      </w:r>
+      <w:r>
+        <w:rPr>
+          <w:b/>
+          <w:bCs/>
+        </w:rPr>
+        <w:t>Start Up</w:t>
+      </w:r>
+      <w:r>
+        <w:t xml:space="preserve"> form (i.e. the form you have designated to open first in the </w:t>
+      </w:r>
+      <w:proofErr w:type="spellStart"/>
+      <w:r>
+        <w:rPr>
+          <w:b/>
+          <w:bCs/>
+        </w:rPr>
+        <w:t>Startup</w:t>
+      </w:r>
+      <w:proofErr w:type="spellEnd"/>
+      <w:r>
+        <w:t xml:space="preserve"> dialog form) enter the following line of </w:t>
+      </w:r>
+      <w:r>
+        <w:t>code:</w:t>
+      </w:r>
+    </w:p>
+    <w:p>
+      <w:pPr>
+        <w:pStyle w:val="BodyText"/>
+      </w:pPr>
+    </w:p>
+    <w:p>
+      <w:pPr>
+        <w:pStyle w:val="BodyText"/>
+        <w:ind w:firstLine="720"/>
         <w:rPr>
           <w:rFonts w:ascii="Courier New" w:hAnsi="Courier New" w:cs="Courier New"/>
           <w:sz w:val="22"/>
         </w:rPr>
-        <w:t>UpdateBackEndFile</w:t>
-      </w:r>
-      <w:proofErr w:type="spellEnd"/>
+      </w:pPr>
+      <w:proofErr w:type="spellStart"/>
       <w:r>
         <w:rPr>
           <w:rFonts w:ascii="Courier New" w:hAnsi="Courier New" w:cs="Courier New"/>
           <w:sz w:val="22"/>
         </w:rPr>
-        <w:t xml:space="preserve">(False) </w:t>
-      </w:r>
-    </w:p>
-    <w:p>
-      <w:pPr>
-        <w:pStyle w:val="BodyText"/>
-      </w:pPr>
-    </w:p>
-    <w:p>
-      <w:pPr>
-        <w:pStyle w:val="BodyText"/>
-        <w:ind w:left="720"/>
-      </w:pPr>
-      <w:r>
-        <w:t xml:space="preserve">If you have any code which automatically re-links the front-end to the back-end when you first run a new version, the </w:t>
-      </w:r>
+        <w:t>UpdateBackEndFile</w:t>
+      </w:r>
+      <w:proofErr w:type="spellEnd"/>
       <w:r>
         <w:rPr>
           <w:rFonts w:ascii="Courier New" w:hAnsi="Courier New" w:cs="Courier New"/>
           <w:sz w:val="22"/>
         </w:rPr>
-        <w:t xml:space="preserve">Call </w:t>
-      </w:r>
-      <w:proofErr w:type="spellStart"/>
+        <w:t xml:space="preserve"> </w:t>
+      </w:r>
       <w:r>
         <w:rPr>
           <w:rFonts w:ascii="Courier New" w:hAnsi="Courier New" w:cs="Courier New"/>
           <w:sz w:val="22"/>
         </w:rPr>
-        <w:t>UpdateBackEndFile</w:t>
-      </w:r>
-      <w:proofErr w:type="spellEnd"/>
+        <w:t>False</w:t>
+      </w:r>
+    </w:p>
+    <w:p>
+      <w:pPr>
+        <w:pStyle w:val="BodyText"/>
+      </w:pPr>
+    </w:p>
+    <w:p>
+      <w:pPr>
+        <w:pStyle w:val="BodyText"/>
+        <w:ind w:left="720"/>
+      </w:pPr>
+      <w:r>
+        <w:t xml:space="preserve">If you have any code which automatically re-links the front-end to the back-end when you first run a new version, the </w:t>
+      </w:r>
+      <w:proofErr w:type="spellStart"/>
       <w:r>
         <w:rPr>
           <w:rFonts w:ascii="Courier New" w:hAnsi="Courier New" w:cs="Courier New"/>
           <w:sz w:val="22"/>
         </w:rPr>
+        <w:t>UpdateBackEndFile</w:t>
+      </w:r>
+      <w:proofErr w:type="spellEnd"/>
+      <w:r>
+        <w:rPr>
+          <w:rFonts w:ascii="Courier New" w:hAnsi="Courier New" w:cs="Courier New"/>
+          <w:sz w:val="22"/>
+        </w:rPr>
         <w:t>(False)</w:t>
       </w:r>
       <w:r>
@@ -823,25 +931,38 @@
         <w:t>Make Table</w:t>
       </w:r>
       <w:r>
-        <w:t xml:space="preserve"> section below. If you are installing this code on Access 2007 using the new format (i.e. </w:t>
-      </w:r>
-      <w:proofErr w:type="spellStart"/>
-      <w:r>
-        <w:t>accdb</w:t>
-      </w:r>
-      <w:proofErr w:type="spellEnd"/>
-      <w:r>
-        <w:t xml:space="preserve">) then see the section </w:t>
-      </w:r>
-      <w:r>
-        <w:rPr>
-          <w:b/>
-          <w:bCs/>
-        </w:rPr>
-        <w:t>Access 2007 Variations</w:t>
-      </w:r>
-      <w:r>
-        <w:t xml:space="preserve"> below.</w:t>
+        <w:t xml:space="preserve"> section below. </w:t>
+      </w:r>
+      <w:r>
+        <w:t xml:space="preserve">If you are using </w:t>
+      </w:r>
+      <w:r>
+        <w:rPr>
+          <w:b/>
+          <w:bCs/>
+        </w:rPr>
+        <w:t>Access 2007+</w:t>
+      </w:r>
+      <w:r>
+        <w:t xml:space="preserve"> it is recommended to use a VBA procedure called by the </w:t>
+      </w:r>
+      <w:proofErr w:type="spellStart"/>
+      <w:r>
+        <w:rPr>
+          <w:b/>
+          <w:bCs/>
+        </w:rPr>
+        <w:t>AutoExec</w:t>
+      </w:r>
+      <w:proofErr w:type="spellEnd"/>
+      <w:r>
+        <w:t xml:space="preserve"> macro to do </w:t>
+      </w:r>
+      <w:r>
+        <w:t>all</w:t>
+      </w:r>
+      <w:r>
+        <w:t xml:space="preserve"> your start up tasks.</w:t>
       </w:r>
     </w:p>
     <w:p>
@@ -914,7 +1035,7 @@
           <w:b/>
           <w:bCs/>
         </w:rPr>
-        <w:t>Compile..</w:t>
+        <w:t>Compile...</w:t>
       </w:r>
       <w:r>
         <w:t xml:space="preserve"> from the </w:t>
@@ -976,7 +1097,13 @@
       </w:r>
       <w:proofErr w:type="spellEnd"/>
       <w:r>
-        <w:t xml:space="preserve"> table (stored in the front-end) the back-end updates are executed automatically and then the version number field is updated. If no updates are required no action is taken. The Boolean value passed to the function indicates that the function is being called from the </w:t>
+        <w:t xml:space="preserve"> table (stored in the front-end) the back-end updates are executed automatically and then the version number field is updated. If no updates are </w:t>
+      </w:r>
+      <w:r>
+        <w:t>required,</w:t>
+      </w:r>
+      <w:r>
+        <w:t xml:space="preserve"> no action is taken. The Boolean value passed to the function indicates that the function is being called from the </w:t>
       </w:r>
       <w:r>
         <w:rPr>
@@ -1050,11 +1177,8 @@
         <w:pStyle w:val="BodyText"/>
       </w:pPr>
       <w:r>
-        <w:t xml:space="preserve">Normally you would use this facility to add changes to the back-end file after the database is up and running to save you having to visit the client to make the changes manually. If you are starting a new database from scratch (that is the client does not yet have a copy) you could probably still use this </w:t>
-      </w:r>
-      <w:r>
         <w:lastRenderedPageBreak/>
-        <w:t xml:space="preserve">system to modify the back-end file during the development (assuming that you have split the database) since it would be quicker and easier than opening the back-end file each time and making the changes manually. I would suggest that if you do it this way then when you are ready to deploy the database to your client, you delete all the records from the </w:t>
+        <w:t xml:space="preserve">Normally you would use this facility to add changes to the back-end file after the database is up and running to save you having to visit the client to make the changes manually. If you are starting a new database from scratch (that is the client does not yet have a copy) you could probably still use this system to modify the back-end file during the development (assuming that you have split the database) since it would be quicker and easier than opening the back-end file each time and making the changes manually. I would suggest that if you do it this way then when you are ready to deploy the database to your client, you delete all the records from the </w:t>
       </w:r>
       <w:proofErr w:type="spellStart"/>
       <w:r>
@@ -1232,7 +1356,13 @@
       </w:r>
       <w:proofErr w:type="spellEnd"/>
       <w:r>
-        <w:t xml:space="preserve"> version of the database you might want to hide the form and table (you really don’t want them to make any changes to the stored data). To hide them right click on the form or table in the database window and tick the </w:t>
+        <w:t xml:space="preserve"> version of the </w:t>
+      </w:r>
+      <w:r>
+        <w:t>database,</w:t>
+      </w:r>
+      <w:r>
+        <w:t xml:space="preserve"> you might want to hide the form and table (you really don’t want them to make any changes to the stored data). To hide them right click on the form or table in the database window and tick the </w:t>
       </w:r>
       <w:r>
         <w:rPr>
@@ -1386,7 +1516,7 @@
           <w:lang w:val="en-US"/>
         </w:rPr>
         <w:drawing>
-          <wp:anchor distT="0" distB="0" distL="114300" distR="114300" simplePos="0" relativeHeight="251656192" behindDoc="0" locked="0" layoutInCell="1" allowOverlap="1">
+          <wp:anchor distT="0" distB="0" distL="114300" distR="114300" simplePos="0" relativeHeight="251657216" behindDoc="0" locked="0" layoutInCell="1" allowOverlap="1">
             <wp:simplePos x="0" y="0"/>
             <wp:positionH relativeFrom="column">
               <wp:posOffset>114300</wp:posOffset>
@@ -1457,7 +1587,13 @@
         </w:drawing>
       </w:r>
       <w:r>
-        <w:t>Usually this form will disappear very quickly but if a Query or Procedure takes a long time to execute the client (and you) will see that something is happening. Also the cursor will change to an hourglass when a query runs (and you may want to do this for any VBA code procedure as well).</w:t>
+        <w:t xml:space="preserve">Usually this form will disappear very quickly but if a Query or Procedure takes a long time to execute the client (and you) will see that something is happening. </w:t>
+      </w:r>
+      <w:r>
+        <w:t>Also,</w:t>
+      </w:r>
+      <w:r>
+        <w:t xml:space="preserve"> the cursor will change to an hourglass when a query runs (and you may want to do this for any VBA code procedure as well).</w:t>
       </w:r>
       <w:r>
         <w:rPr>
@@ -1517,16 +1653,30 @@
           <w:color w:val="FFFFFF"/>
           <w:highlight w:val="darkGreen"/>
         </w:rPr>
-        <w:t xml:space="preserve">All Updates Completed OK  </w:t>
-      </w:r>
-      <w:r>
-        <w:rPr>
+        <w:t xml:space="preserve">All Updates Completed OK </w:t>
+      </w:r>
+      <w:proofErr w:type="gramStart"/>
+      <w:r>
+        <w:rPr>
+          <w:b/>
+          <w:bCs/>
+          <w:color w:val="FFFFFF"/>
           <w:highlight w:val="darkGreen"/>
         </w:rPr>
+        <w:t xml:space="preserve"> </w:t>
+      </w:r>
+      <w:r>
+        <w:rPr>
+          <w:highlight w:val="darkGreen"/>
+        </w:rPr>
         <w:t xml:space="preserve">  </w:t>
       </w:r>
       <w:r>
-        <w:t xml:space="preserve"> (unless there was an error) and the </w:t>
+        <w:t>(</w:t>
+      </w:r>
+      <w:proofErr w:type="gramEnd"/>
+      <w:r>
+        <w:t xml:space="preserve">unless there was an error) and the </w:t>
       </w:r>
       <w:r>
         <w:rPr>
@@ -1622,7 +1772,6 @@
         <w:pStyle w:val="BodyText"/>
       </w:pPr>
       <w:r>
-        <w:lastRenderedPageBreak/>
         <w:t xml:space="preserve">When your client next runs the database program the changes you have made to your back-end file (which are now stored in the </w:t>
       </w:r>
       <w:proofErr w:type="spellStart"/>
@@ -1672,7 +1821,7 @@
           <w:lang w:val="en-US"/>
         </w:rPr>
         <w:drawing>
-          <wp:anchor distT="0" distB="0" distL="114300" distR="114300" simplePos="0" relativeHeight="251657216" behindDoc="1" locked="0" layoutInCell="1" allowOverlap="1">
+          <wp:anchor distT="0" distB="0" distL="114300" distR="114300" simplePos="0" relativeHeight="251658240" behindDoc="1" locked="0" layoutInCell="1" allowOverlap="1">
             <wp:simplePos x="0" y="0"/>
             <wp:positionH relativeFrom="column">
               <wp:posOffset>323850</wp:posOffset>
@@ -1742,57 +1891,6 @@
           </wp:anchor>
         </w:drawing>
       </w:r>
-    </w:p>
-    <w:p>
-      <w:pPr>
-        <w:pStyle w:val="BodyText"/>
-        <w:rPr>
-          <w:b/>
-          <w:bCs/>
-        </w:rPr>
-      </w:pPr>
-    </w:p>
-    <w:p>
-      <w:pPr>
-        <w:pStyle w:val="BodyText"/>
-        <w:rPr>
-          <w:b/>
-          <w:bCs/>
-        </w:rPr>
-      </w:pPr>
-    </w:p>
-    <w:p>
-      <w:pPr>
-        <w:pStyle w:val="BodyText"/>
-        <w:rPr>
-          <w:b/>
-          <w:bCs/>
-        </w:rPr>
-      </w:pPr>
-    </w:p>
-    <w:p>
-      <w:pPr>
-        <w:pStyle w:val="BodyText"/>
-        <w:rPr>
-          <w:b/>
-          <w:bCs/>
-        </w:rPr>
-      </w:pPr>
-    </w:p>
-    <w:p>
-      <w:pPr>
-        <w:pStyle w:val="BodyText"/>
-        <w:rPr>
-          <w:b/>
-          <w:bCs/>
-        </w:rPr>
-      </w:pPr>
-    </w:p>
-    <w:p>
-      <w:pPr>
-        <w:pStyle w:val="BodyText"/>
-        <w:jc w:val="center"/>
-      </w:pPr>
       <w:r>
         <w:rPr>
           <w:b/>
@@ -1853,7 +1951,7 @@
         </w:rPr>
         <w:drawing>
           <wp:inline distT="0" distB="0" distL="0" distR="0">
-            <wp:extent cx="6172200" cy="3771900"/>
+            <wp:extent cx="6169025" cy="3773805"/>
             <wp:effectExtent l="0" t="0" r="0" b="0"/>
             <wp:docPr id="1" name="Picture 1"/>
             <wp:cNvGraphicFramePr>
@@ -1884,7 +1982,7 @@
                   <pic:spPr bwMode="auto">
                     <a:xfrm>
                       <a:off x="0" y="0"/>
-                      <a:ext cx="6172200" cy="3771900"/>
+                      <a:ext cx="6169025" cy="3773805"/>
                     </a:xfrm>
                     <a:prstGeom prst="rect">
                       <a:avLst/>
@@ -1966,16 +2064,84 @@
         <w:rPr>
           <w:sz w:val="32"/>
         </w:rPr>
+        <w:t>Action Codes</w:t>
+      </w:r>
+    </w:p>
+    <w:p>
+      <w:pPr>
+        <w:pStyle w:val="BodyText"/>
+      </w:pPr>
+      <w:r>
+        <w:t xml:space="preserve">There are 12 actions that can be selected from the </w:t>
+      </w:r>
+      <w:r>
+        <w:t>drop-down</w:t>
+      </w:r>
+      <w:r>
+        <w:t xml:space="preserve"> list in the </w:t>
+      </w:r>
+      <w:r>
+        <w:rPr>
+          <w:b/>
+          <w:bCs/>
+        </w:rPr>
+        <w:t>Action</w:t>
+      </w:r>
+      <w:r>
+        <w:t xml:space="preserve"> column. A brief description of each action is shown below. Whenever an action is selected, any other columns which are required are filled in with a brief description of what data should be </w:t>
+      </w:r>
+      <w:r>
+        <w:t>entered in</w:t>
+      </w:r>
+      <w:r>
+        <w:t xml:space="preserve"> those columns.</w:t>
+      </w:r>
+    </w:p>
+    <w:p>
+      <w:pPr>
+        <w:pStyle w:val="BodyText"/>
+      </w:pPr>
+    </w:p>
+    <w:p>
+      <w:pPr>
+        <w:pStyle w:val="BodyText"/>
+      </w:pPr>
+      <w:r>
         <w:lastRenderedPageBreak/>
-        <w:t>Action Codes</w:t>
-      </w:r>
-    </w:p>
-    <w:p>
-      <w:pPr>
-        <w:pStyle w:val="BodyText"/>
-      </w:pPr>
-      <w:r>
-        <w:t xml:space="preserve">There are 12 actions that can be selected from the drop down list in the </w:t>
+        <w:t>Y</w:t>
+      </w:r>
+      <w:r>
+        <w:t xml:space="preserve">ou should fill in the columns from left to right because the data </w:t>
+      </w:r>
+      <w:r>
+        <w:t>entered in</w:t>
+      </w:r>
+      <w:r>
+        <w:t xml:space="preserve"> a column can affect other columns to the right of it. The </w:t>
+      </w:r>
+      <w:r>
+        <w:rPr>
+          <w:b/>
+          <w:bCs/>
+        </w:rPr>
+        <w:t>Table/Query Name</w:t>
+      </w:r>
+      <w:r>
+        <w:t xml:space="preserve"> column is a </w:t>
+      </w:r>
+      <w:r>
+        <w:t>drop-down</w:t>
+      </w:r>
+      <w:r>
+        <w:t xml:space="preserve"> box which will show a list of local tables (i.e. tables in the front-end), linked tables (i.e. tables in the </w:t>
+      </w:r>
+      <w:proofErr w:type="gramStart"/>
+      <w:r>
+        <w:t>back-end</w:t>
+      </w:r>
+      <w:proofErr w:type="gramEnd"/>
+      <w:r>
+        <w:t xml:space="preserve">) or action queries depending on which option has been chosen in the </w:t>
       </w:r>
       <w:r>
         <w:rPr>
@@ -1985,20 +2151,35 @@
         <w:t>Action</w:t>
       </w:r>
       <w:r>
-        <w:t xml:space="preserve"> column. A brief description of each action is shown below. Whenever an action is selected, any other columns which are required are filled in with a brief description of what data should be entered into those columns.</w:t>
-      </w:r>
-    </w:p>
-    <w:p>
-      <w:pPr>
-        <w:pStyle w:val="BodyText"/>
-      </w:pPr>
-    </w:p>
-    <w:p>
-      <w:pPr>
-        <w:pStyle w:val="BodyText"/>
-      </w:pPr>
-      <w:r>
-        <w:t xml:space="preserve">Note that you should fill in the columns from left to right because the data entered into a column can affect other columns to the right of it. The </w:t>
+        <w:t xml:space="preserve"> column.</w:t>
+      </w:r>
+      <w:r>
+        <w:t xml:space="preserve"> H</w:t>
+      </w:r>
+      <w:r>
+        <w:t>owever, it is not always possible to show the table name that you need. For example</w:t>
+      </w:r>
+      <w:r>
+        <w:t>;</w:t>
+      </w:r>
+      <w:r>
+        <w:t xml:space="preserve"> if you are adding a new table and then you need to add a new field to that table on the next line, the table will not appear in the drop-down list because it has not yet been added to the database. In these </w:t>
+      </w:r>
+      <w:r>
+        <w:t>cases,</w:t>
+      </w:r>
+      <w:r>
+        <w:t xml:space="preserve"> you will need to enter the table name manually. Similarly, the </w:t>
+      </w:r>
+      <w:r>
+        <w:rPr>
+          <w:b/>
+          <w:bCs/>
+        </w:rPr>
+        <w:t>Field Name</w:t>
+      </w:r>
+      <w:r>
+        <w:t xml:space="preserve"> column drop down box will show a list of fields in the table that you have selected in the </w:t>
       </w:r>
       <w:r>
         <w:rPr>
@@ -2008,17 +2189,56 @@
         <w:t>Table/Query Name</w:t>
       </w:r>
       <w:r>
-        <w:t xml:space="preserve"> column is a drop down box which will show a list of local tables (i.e. tables in the front-end), linked tables (i.e. tables in the back-end) or action queries depending on which option has been chosen in the </w:t>
-      </w:r>
-      <w:r>
-        <w:rPr>
-          <w:b/>
-          <w:bCs/>
-        </w:rPr>
-        <w:t>Action</w:t>
-      </w:r>
-      <w:r>
-        <w:t xml:space="preserve"> column. Note, however, that it is not always possible to show the table name that you need. For example, if you are adding a new table and then you need to add a new field to that table on the next line, the table will not appear in the drop-down list because it has not yet been added to the database. In these cases you will need to enter the table name manually. Similarly, the </w:t>
+        <w:t xml:space="preserve"> column, again if it is not yet available you will need to enter it manually.</w:t>
+      </w:r>
+    </w:p>
+    <w:p>
+      <w:pPr>
+        <w:pStyle w:val="BodyText"/>
+      </w:pPr>
+    </w:p>
+    <w:p>
+      <w:pPr>
+        <w:pStyle w:val="BodyText"/>
+        <w:rPr>
+          <w:rFonts w:ascii="Arial" w:hAnsi="Arial" w:cs="Arial"/>
+        </w:rPr>
+      </w:pPr>
+      <w:r>
+        <w:rPr>
+          <w:rFonts w:ascii="Arial" w:hAnsi="Arial" w:cs="Arial"/>
+          <w:b/>
+          <w:bCs/>
+        </w:rPr>
+        <w:t>Make Table</w:t>
+      </w:r>
+    </w:p>
+    <w:p>
+      <w:pPr>
+        <w:pStyle w:val="BodyText"/>
+      </w:pPr>
+      <w:r>
+        <w:t xml:space="preserve">This option allows you to create a table that has just one field, (you can add more fields using the </w:t>
+      </w:r>
+      <w:r>
+        <w:rPr>
+          <w:b/>
+          <w:bCs/>
+        </w:rPr>
+        <w:t>New Field</w:t>
+      </w:r>
+      <w:r>
+        <w:t xml:space="preserve"> action later). Enter the name of the table in the </w:t>
+      </w:r>
+      <w:r>
+        <w:rPr>
+          <w:b/>
+          <w:bCs/>
+        </w:rPr>
+        <w:t>Table/Query Name</w:t>
+      </w:r>
+      <w:r>
+        <w:t xml:space="preserve"> column, the name of the field in the </w:t>
       </w:r>
       <w:r>
         <w:rPr>
@@ -2028,46 +2248,95 @@
         <w:t>Field Name</w:t>
       </w:r>
       <w:r>
-        <w:t xml:space="preserve"> column drop down box will show a list of fields in the table that you have selected in the </w:t>
-      </w:r>
-      <w:r>
-        <w:rPr>
-          <w:b/>
-          <w:bCs/>
-        </w:rPr>
-        <w:t>Table/Query Name</w:t>
-      </w:r>
-      <w:r>
-        <w:t xml:space="preserve"> column, again if it is not yet available you will need to enter it manually.</w:t>
-      </w:r>
-    </w:p>
-    <w:p>
-      <w:pPr>
-        <w:pStyle w:val="BodyText"/>
-      </w:pPr>
-    </w:p>
-    <w:p>
-      <w:pPr>
-        <w:pStyle w:val="BodyText"/>
-        <w:rPr>
-          <w:rFonts w:ascii="Arial" w:hAnsi="Arial" w:cs="Arial"/>
-        </w:rPr>
-      </w:pPr>
-      <w:r>
-        <w:rPr>
-          <w:rFonts w:ascii="Arial" w:hAnsi="Arial" w:cs="Arial"/>
-          <w:b/>
-          <w:bCs/>
-        </w:rPr>
-        <w:t>Make Table</w:t>
-      </w:r>
-    </w:p>
-    <w:p>
-      <w:pPr>
-        <w:pStyle w:val="BodyText"/>
-      </w:pPr>
-      <w:r>
-        <w:t xml:space="preserve">This option allows you to create a table that has just one field, (you can add more fields using the </w:t>
+        <w:t xml:space="preserve"> column and the type of field in the </w:t>
+      </w:r>
+      <w:r>
+        <w:rPr>
+          <w:b/>
+          <w:bCs/>
+        </w:rPr>
+        <w:t>Field Type</w:t>
+      </w:r>
+      <w:r>
+        <w:t xml:space="preserve"> column (selected from the </w:t>
+      </w:r>
+      <w:r>
+        <w:t>drop-down</w:t>
+      </w:r>
+      <w:r>
+        <w:t xml:space="preserve"> list provided). The field types are the standard SQL names, see the </w:t>
+      </w:r>
+      <w:r>
+        <w:rPr>
+          <w:b/>
+          <w:bCs/>
+        </w:rPr>
+        <w:t>Field Types</w:t>
+      </w:r>
+      <w:r>
+        <w:t xml:space="preserve"> section below for further information.</w:t>
+      </w:r>
+    </w:p>
+    <w:p>
+      <w:pPr>
+        <w:pStyle w:val="BodyText"/>
+      </w:pPr>
+    </w:p>
+    <w:p>
+      <w:pPr>
+        <w:pStyle w:val="BodyText"/>
+      </w:pPr>
+      <w:r>
+        <w:t xml:space="preserve">You can also set a property for the field by selecting the appropriate option from the </w:t>
+      </w:r>
+      <w:r>
+        <w:rPr>
+          <w:b/>
+          <w:bCs/>
+        </w:rPr>
+        <w:t>Property</w:t>
+      </w:r>
+      <w:r>
+        <w:t xml:space="preserve"> drop down list (see also the </w:t>
+      </w:r>
+      <w:r>
+        <w:rPr>
+          <w:b/>
+          <w:bCs/>
+        </w:rPr>
+        <w:t>Set Property</w:t>
+      </w:r>
+      <w:r>
+        <w:t xml:space="preserve"> section below). As well as setting a property you can enter some text in the </w:t>
+      </w:r>
+      <w:r>
+        <w:rPr>
+          <w:b/>
+          <w:bCs/>
+        </w:rPr>
+        <w:t>Field Description</w:t>
+      </w:r>
+      <w:r>
+        <w:t xml:space="preserve"> column whenever a new field is added to a table, although this is not a required column.</w:t>
+      </w:r>
+    </w:p>
+    <w:p>
+      <w:pPr>
+        <w:pStyle w:val="BodyText"/>
+      </w:pPr>
+    </w:p>
+    <w:p>
+      <w:pPr>
+        <w:pStyle w:val="BodyText"/>
+      </w:pPr>
+      <w:r>
+        <w:t xml:space="preserve">If your table requires any additional </w:t>
+      </w:r>
+      <w:r>
+        <w:t>fields,</w:t>
+      </w:r>
+      <w:r>
+        <w:t xml:space="preserve"> you can now add them using the </w:t>
       </w:r>
       <w:r>
         <w:rPr>
@@ -2077,112 +2346,6 @@
         <w:t>New Field</w:t>
       </w:r>
       <w:r>
-        <w:t xml:space="preserve"> action later). Enter the name of the table in the </w:t>
-      </w:r>
-      <w:r>
-        <w:rPr>
-          <w:b/>
-          <w:bCs/>
-        </w:rPr>
-        <w:t>Table/Query Name</w:t>
-      </w:r>
-      <w:r>
-        <w:t xml:space="preserve"> column, the name of the field in the </w:t>
-      </w:r>
-      <w:r>
-        <w:rPr>
-          <w:b/>
-          <w:bCs/>
-        </w:rPr>
-        <w:t>Field Name</w:t>
-      </w:r>
-      <w:r>
-        <w:t xml:space="preserve"> column and the type of field in the </w:t>
-      </w:r>
-      <w:r>
-        <w:rPr>
-          <w:b/>
-          <w:bCs/>
-        </w:rPr>
-        <w:t>Field Type</w:t>
-      </w:r>
-      <w:r>
-        <w:t xml:space="preserve"> column (selected from the drop down list provided). The field types are the standard SQL names, see the </w:t>
-      </w:r>
-      <w:r>
-        <w:rPr>
-          <w:b/>
-          <w:bCs/>
-        </w:rPr>
-        <w:t>Field Types</w:t>
-      </w:r>
-      <w:r>
-        <w:t xml:space="preserve"> section below for further information.</w:t>
-      </w:r>
-    </w:p>
-    <w:p>
-      <w:pPr>
-        <w:pStyle w:val="BodyText"/>
-      </w:pPr>
-    </w:p>
-    <w:p>
-      <w:pPr>
-        <w:pStyle w:val="BodyText"/>
-      </w:pPr>
-      <w:r>
-        <w:t xml:space="preserve">You can also set a property for the field by selecting the appropriate option from the </w:t>
-      </w:r>
-      <w:r>
-        <w:rPr>
-          <w:b/>
-          <w:bCs/>
-        </w:rPr>
-        <w:t>Property</w:t>
-      </w:r>
-      <w:r>
-        <w:t xml:space="preserve"> drop down list (see also the </w:t>
-      </w:r>
-      <w:r>
-        <w:rPr>
-          <w:b/>
-          <w:bCs/>
-        </w:rPr>
-        <w:t>Set Property</w:t>
-      </w:r>
-      <w:r>
-        <w:t xml:space="preserve"> section below). As well as setting a property you can enter some text in the </w:t>
-      </w:r>
-      <w:r>
-        <w:rPr>
-          <w:b/>
-          <w:bCs/>
-        </w:rPr>
-        <w:t>Field Description</w:t>
-      </w:r>
-      <w:r>
-        <w:t xml:space="preserve"> column whenever a new field is added to a table, although this is not a required column.</w:t>
-      </w:r>
-    </w:p>
-    <w:p>
-      <w:pPr>
-        <w:pStyle w:val="BodyText"/>
-      </w:pPr>
-    </w:p>
-    <w:p>
-      <w:pPr>
-        <w:pStyle w:val="BodyText"/>
-      </w:pPr>
-      <w:r>
-        <w:t xml:space="preserve">If your table requires any additional fields you can now add them using the </w:t>
-      </w:r>
-      <w:r>
-        <w:rPr>
-          <w:b/>
-          <w:bCs/>
-        </w:rPr>
-        <w:t>New Field</w:t>
-      </w:r>
-      <w:r>
         <w:t xml:space="preserve"> action as described later.</w:t>
       </w:r>
     </w:p>
@@ -2212,20 +2375,44 @@
         <w:pStyle w:val="BodyText"/>
       </w:pPr>
       <w:r>
-        <w:t>One problem that may arise with creating new tables is if some sort of automatic linking code is used to re-link the front-end file to the back-end file when a new front-end is deployed to the client. If the pathname for the back-end file is the same on the client’s system as it is on the developer’s system then there should be no problem. However, where the pathnames are different it is normal to automatically re-link the front-end and back-end files when the new front-end is installed on the client’s system.</w:t>
-      </w:r>
-    </w:p>
-    <w:p>
-      <w:pPr>
-        <w:pStyle w:val="BodyText"/>
-      </w:pPr>
-    </w:p>
-    <w:p>
-      <w:pPr>
-        <w:pStyle w:val="BodyText"/>
-      </w:pPr>
-      <w:r>
-        <w:t xml:space="preserve">The problem is that when you, the developer, create a new table a link is established to the table in your back-end file and the link pathname is stored in the front-end file. When you send the front-end file to your client and your automatic re-linking code runs, it will attempt to link to the new table but the new table does not yet exist in the back-end so an error 3011 would normally be generated. If this is the case you will need to modify the re-linking code to ignore any 3011 errors when a table is missing. Once the update code runs, (which should be immediately </w:t>
+        <w:t xml:space="preserve">One problem that may arise with creating new tables is if some sort of automatic linking code is used to re-link the front-end file to the back-end file when a new front-end is deployed to the client. If the pathname for the back-end file is the same on the client’s system as it is on the developer’s </w:t>
+      </w:r>
+      <w:r>
+        <w:t>system,</w:t>
+      </w:r>
+      <w:r>
+        <w:t xml:space="preserve"> then there should be no problem. However, where the pathnames are different it is normal to automatically re-link the front-end and back-end files when the new front-end is installed on the client’s system.</w:t>
+      </w:r>
+    </w:p>
+    <w:p>
+      <w:pPr>
+        <w:pStyle w:val="BodyText"/>
+      </w:pPr>
+    </w:p>
+    <w:p>
+      <w:pPr>
+        <w:pStyle w:val="BodyText"/>
+      </w:pPr>
+      <w:r>
+        <w:t xml:space="preserve">The problem is that when you, the developer, create a new table a link is established to the table in your back-end file and the link pathname is stored in the front-end file. When you send the front-end file to your client and your automatic re-linking code runs, it will attempt to link to the new </w:t>
+      </w:r>
+      <w:r>
+        <w:t>table,</w:t>
+      </w:r>
+      <w:r>
+        <w:t xml:space="preserve"> but the new table does not yet exist in the </w:t>
+      </w:r>
+      <w:r>
+        <w:t>backend</w:t>
+      </w:r>
+      <w:r>
+        <w:t xml:space="preserve"> so an error 3011 would normally be generated. If this is the </w:t>
+      </w:r>
+      <w:r>
+        <w:t>case,</w:t>
+      </w:r>
+      <w:r>
+        <w:t xml:space="preserve"> you will need to modify the re-linking code to ignore any 3011 errors when a table is missing. Once the update code runs, (which should be immediately </w:t>
       </w:r>
       <w:r>
         <w:rPr>
@@ -2245,23 +2432,31 @@
     <w:p>
       <w:pPr>
         <w:pStyle w:val="BodyText"/>
-      </w:pPr>
-      <w:r>
-        <w:t xml:space="preserve">Note that if you need to re-link the front-end to the back-end tables there is code on the same Web site which will do that, see :- </w:t>
-      </w:r>
-    </w:p>
-    <w:p>
-      <w:pPr>
-        <w:pStyle w:val="BodyText"/>
-      </w:pPr>
-    </w:p>
-    <w:p>
-      <w:pPr>
-        <w:pStyle w:val="BodyText"/>
         <w:rPr>
           <w:color w:val="0000FF"/>
         </w:rPr>
       </w:pPr>
+      <w:r>
+        <w:t>I</w:t>
+      </w:r>
+      <w:r>
+        <w:t xml:space="preserve">f you need to re-link the front-end to the back-end tables there is code on </w:t>
+      </w:r>
+      <w:r>
+        <w:t>this</w:t>
+      </w:r>
+      <w:r>
+        <w:t xml:space="preserve"> Web site which will do that</w:t>
+      </w:r>
+      <w:r>
+        <w:t>:</w:t>
+      </w:r>
+      <w:r>
+        <w:t xml:space="preserve"> </w:t>
+      </w:r>
+      <w:r>
+        <w:t xml:space="preserve"> </w:t>
+      </w:r>
       <w:hyperlink r:id="rId8" w:history="1">
         <w:r>
           <w:rPr>
@@ -2289,69 +2484,81 @@
           <w:b/>
           <w:bCs/>
         </w:rPr>
+        <w:t>Copy Table</w:t>
+      </w:r>
+    </w:p>
+    <w:p>
+      <w:pPr>
+        <w:pStyle w:val="BodyText"/>
+      </w:pPr>
+      <w:r>
+        <w:t xml:space="preserve">The </w:t>
+      </w:r>
+      <w:r>
+        <w:rPr>
+          <w:b/>
+          <w:bCs/>
+        </w:rPr>
+        <w:t>Make Table</w:t>
+      </w:r>
+      <w:r>
+        <w:t xml:space="preserve"> action above is suitable for small tables but can be a bit cumbersome for large and complicated tables and cannot easily be used for tables that already have data stored in them. The </w:t>
+      </w:r>
+      <w:r>
+        <w:rPr>
+          <w:b/>
+          <w:bCs/>
+        </w:rPr>
+        <w:t>Copy Table</w:t>
+      </w:r>
+      <w:r>
+        <w:t xml:space="preserve"> action allows more flexibility in creating new tables.</w:t>
+      </w:r>
+    </w:p>
+    <w:p>
+      <w:pPr>
+        <w:pStyle w:val="BodyText"/>
+      </w:pPr>
+    </w:p>
+    <w:p>
+      <w:pPr>
+        <w:pStyle w:val="BodyText"/>
+      </w:pPr>
+      <w:r>
+        <w:t xml:space="preserve">First you should create your new table in the front-end file with all the required fields and field properties set up. If you also need the table to contain </w:t>
+      </w:r>
+      <w:r>
+        <w:t>data,</w:t>
+      </w:r>
+      <w:r>
+        <w:t xml:space="preserve"> then enter the data. Now open the </w:t>
+      </w:r>
+      <w:proofErr w:type="spellStart"/>
+      <w:r>
+        <w:rPr>
+          <w:b/>
+          <w:bCs/>
+        </w:rPr>
         <w:lastRenderedPageBreak/>
+        <w:t>ubeUpdate</w:t>
+      </w:r>
+      <w:proofErr w:type="spellEnd"/>
+      <w:r>
+        <w:t xml:space="preserve"> </w:t>
+      </w:r>
+      <w:r>
+        <w:t>form, start</w:t>
+      </w:r>
+      <w:r>
+        <w:t xml:space="preserve"> a new record and select the </w:t>
+      </w:r>
+      <w:r>
+        <w:rPr>
+          <w:b/>
+          <w:bCs/>
+        </w:rPr>
         <w:t>Copy Table</w:t>
       </w:r>
-    </w:p>
-    <w:p>
-      <w:pPr>
-        <w:pStyle w:val="BodyText"/>
-      </w:pPr>
-      <w:r>
-        <w:t xml:space="preserve">The </w:t>
-      </w:r>
-      <w:r>
-        <w:rPr>
-          <w:b/>
-          <w:bCs/>
-        </w:rPr>
-        <w:t>Make Table</w:t>
-      </w:r>
-      <w:r>
-        <w:t xml:space="preserve"> action above is suitable for small tables but can be a bit cumbersome for large and complicated tables and cannot easily be used for tables that already have data stored in them. The </w:t>
-      </w:r>
-      <w:r>
-        <w:rPr>
-          <w:b/>
-          <w:bCs/>
-        </w:rPr>
-        <w:t>Copy Table</w:t>
-      </w:r>
-      <w:r>
-        <w:t xml:space="preserve"> action allows more flexibility in creating new tables.</w:t>
-      </w:r>
-    </w:p>
-    <w:p>
-      <w:pPr>
-        <w:pStyle w:val="BodyText"/>
-      </w:pPr>
-    </w:p>
-    <w:p>
-      <w:pPr>
-        <w:pStyle w:val="BodyText"/>
-      </w:pPr>
-      <w:r>
-        <w:t xml:space="preserve">First you should create your new table in the front-end file with all the required fields and field properties set up. If you also need the table to contain data then enter the data. Now open the </w:t>
-      </w:r>
-      <w:proofErr w:type="spellStart"/>
-      <w:r>
-        <w:rPr>
-          <w:b/>
-          <w:bCs/>
-        </w:rPr>
-        <w:t>ubeUpdate</w:t>
-      </w:r>
-      <w:proofErr w:type="spellEnd"/>
-      <w:r>
-        <w:t xml:space="preserve"> form,  start a new record and select the </w:t>
-      </w:r>
-      <w:r>
-        <w:rPr>
-          <w:b/>
-          <w:bCs/>
-        </w:rPr>
-        <w:t>Copy Table</w:t>
-      </w:r>
       <w:r>
         <w:t xml:space="preserve"> action. For this option only the name of your table is required in the </w:t>
       </w:r>
@@ -2426,7 +2633,15 @@
         <w:pStyle w:val="BodyText"/>
       </w:pPr>
       <w:r>
-        <w:t xml:space="preserve">If you need to copy a table that needs to be linked to another table in the back-end you should copy the table first and then link the tables with the </w:t>
+        <w:t xml:space="preserve">If you need to copy a table that needs to be linked to another table in the </w:t>
+      </w:r>
+      <w:proofErr w:type="gramStart"/>
+      <w:r>
+        <w:t>back-end</w:t>
+      </w:r>
+      <w:proofErr w:type="gramEnd"/>
+      <w:r>
+        <w:t xml:space="preserve"> you should copy the table first and then link the tables with the </w:t>
       </w:r>
       <w:r>
         <w:rPr>
@@ -2465,7 +2680,13 @@
         <w:pStyle w:val="BodyText"/>
       </w:pPr>
       <w:r>
-        <w:t xml:space="preserve">To delete a table choose the </w:t>
+        <w:t xml:space="preserve">To delete a </w:t>
+      </w:r>
+      <w:r>
+        <w:t>table,</w:t>
+      </w:r>
+      <w:r>
+        <w:t xml:space="preserve"> choose the </w:t>
       </w:r>
       <w:r>
         <w:rPr>
@@ -2514,7 +2735,15 @@
         <w:pStyle w:val="BodyText"/>
       </w:pPr>
       <w:r>
-        <w:t xml:space="preserve">To add a new field to an existing table select </w:t>
+        <w:t xml:space="preserve">To add a new field to an existing </w:t>
+      </w:r>
+      <w:proofErr w:type="gramStart"/>
+      <w:r>
+        <w:t>table</w:t>
+      </w:r>
+      <w:proofErr w:type="gramEnd"/>
+      <w:r>
+        <w:t xml:space="preserve"> select </w:t>
       </w:r>
       <w:r>
         <w:rPr>
@@ -2662,7 +2891,10 @@
         <w:pStyle w:val="BodyText"/>
       </w:pPr>
       <w:r>
-        <w:t xml:space="preserve">Also for Text and Memo fields I prefer to set the </w:t>
+        <w:t>Also,</w:t>
+      </w:r>
+      <w:r>
+        <w:t xml:space="preserve"> for Text and Memo fields I prefer to set the </w:t>
       </w:r>
       <w:r>
         <w:rPr>
@@ -2680,7 +2912,13 @@
       </w:r>
       <w:proofErr w:type="spellEnd"/>
       <w:r>
-        <w:t xml:space="preserve"> function the import can fail with no warning if the property is set to No and the imported field has a NULL value. If you want to have the property default to No then delete the appropriate line of code in the </w:t>
+        <w:t xml:space="preserve"> function the import can fail with no warning if the property is set to No and the imported field has a NULL value. If you want to have the property default to </w:t>
+      </w:r>
+      <w:r>
+        <w:t>No,</w:t>
+      </w:r>
+      <w:r>
+        <w:t xml:space="preserve"> then delete the appropriate line of code in the </w:t>
       </w:r>
       <w:proofErr w:type="spellStart"/>
       <w:r>
@@ -2705,7 +2943,15 @@
         <w:pStyle w:val="BodyText"/>
       </w:pPr>
       <w:r>
-        <w:t xml:space="preserve">Numeric fields such as Long Integer, Currency, etc normally default to 0 for new fields. Again this option is set in the </w:t>
+        <w:t xml:space="preserve">Numeric fields such as Long Integer, Currency, etc normally default to 0 for new fields. </w:t>
+      </w:r>
+      <w:proofErr w:type="gramStart"/>
+      <w:r>
+        <w:t>Again</w:t>
+      </w:r>
+      <w:proofErr w:type="gramEnd"/>
+      <w:r>
+        <w:t xml:space="preserve"> this option is set in the </w:t>
       </w:r>
       <w:proofErr w:type="spellStart"/>
       <w:r>
@@ -2717,7 +2963,15 @@
       </w:r>
       <w:proofErr w:type="spellEnd"/>
       <w:r>
-        <w:t xml:space="preserve"> sub-routine. If you want new numeric fields to default to Null then remove the appropriate line of code.</w:t>
+        <w:t xml:space="preserve"> sub-routine. If you want new numeric fields to default to </w:t>
+      </w:r>
+      <w:proofErr w:type="gramStart"/>
+      <w:r>
+        <w:t>Null</w:t>
+      </w:r>
+      <w:proofErr w:type="gramEnd"/>
+      <w:r>
+        <w:t xml:space="preserve"> then remove the appropriate line of code.</w:t>
       </w:r>
     </w:p>
     <w:p>
@@ -2786,11 +3040,112 @@
         <w:t>Field Name</w:t>
       </w:r>
       <w:r>
-        <w:t xml:space="preserve"> column. If the field is part of a Relationship join you must delete the relationship first (see </w:t>
+        <w:t xml:space="preserve"> column. If the field is part of a Relationship join you must delete the relationship first (see below). Also, if the field is indexed you must remove the index first by using the </w:t>
+      </w:r>
+      <w:r>
+        <w:rPr>
+          <w:b/>
+          <w:bCs/>
+        </w:rPr>
+        <w:t>Index (No)</w:t>
+      </w:r>
+      <w:r>
+        <w:t xml:space="preserve"> property (see below).</w:t>
+      </w:r>
+    </w:p>
+    <w:p>
+      <w:pPr>
+        <w:pStyle w:val="BodyText"/>
+      </w:pPr>
+    </w:p>
+    <w:p>
+      <w:pPr>
+        <w:pStyle w:val="BodyText"/>
+        <w:rPr>
+          <w:sz w:val="28"/>
+        </w:rPr>
+      </w:pPr>
+      <w:r>
+        <w:rPr>
+          <w:rFonts w:ascii="Arial" w:hAnsi="Arial" w:cs="Arial"/>
+          <w:b/>
+          <w:bCs/>
+        </w:rPr>
+        <w:t>Change Type</w:t>
+      </w:r>
+    </w:p>
+    <w:p>
+      <w:pPr>
+        <w:pStyle w:val="BodyText"/>
+      </w:pPr>
+      <w:r>
+        <w:t xml:space="preserve">To change a field type in an existing </w:t>
+      </w:r>
+      <w:r>
+        <w:t>table,</w:t>
+      </w:r>
+      <w:r>
+        <w:t xml:space="preserve"> select </w:t>
+      </w:r>
+      <w:r>
+        <w:rPr>
+          <w:b/>
+          <w:bCs/>
+        </w:rPr>
+        <w:t>Change Type</w:t>
+      </w:r>
+      <w:r>
+        <w:t xml:space="preserve"> in the </w:t>
+      </w:r>
+      <w:r>
+        <w:rPr>
+          <w:b/>
+          <w:bCs/>
+        </w:rPr>
+        <w:t>Action</w:t>
+      </w:r>
+      <w:r>
+        <w:t xml:space="preserve"> drop down list. Enter the name of the table in the </w:t>
+      </w:r>
+      <w:r>
+        <w:rPr>
+          <w:b/>
+          <w:bCs/>
+        </w:rPr>
+        <w:t>Table/Query Name</w:t>
+      </w:r>
+      <w:r>
+        <w:t xml:space="preserve"> column and the name of the field to be changed in the </w:t>
+      </w:r>
+      <w:r>
+        <w:rPr>
+          <w:b/>
+          <w:bCs/>
+        </w:rPr>
+        <w:t>Field Name</w:t>
+      </w:r>
+      <w:r>
+        <w:t xml:space="preserve"> column. Enter the new field type in the </w:t>
+      </w:r>
+      <w:r>
+        <w:rPr>
+          <w:b/>
+          <w:bCs/>
+        </w:rPr>
+        <w:t xml:space="preserve">Field Type </w:t>
+      </w:r>
+      <w:r>
+        <w:t xml:space="preserve">column. </w:t>
+      </w:r>
+      <w:r>
+        <w:t>Obviously,</w:t>
+      </w:r>
+      <w:r>
+        <w:t xml:space="preserve"> you will need </w:t>
       </w:r>
       <w:r>
         <w:lastRenderedPageBreak/>
-        <w:t xml:space="preserve">below). Also, if the field is indexed you must remove the index first by using the </w:t>
+        <w:t xml:space="preserve">to be very careful with this facility since you could lose data if the old and new field types are not compatible. If the field is part of a Relationship join you must delete the relationship first (see below). Also, if the field is indexed you must remove the index first by using the </w:t>
       </w:r>
       <w:r>
         <w:rPr>
@@ -2821,22 +3176,28 @@
           <w:b/>
           <w:bCs/>
         </w:rPr>
-        <w:t>Change Type</w:t>
-      </w:r>
-    </w:p>
-    <w:p>
-      <w:pPr>
-        <w:pStyle w:val="BodyText"/>
-      </w:pPr>
-      <w:r>
-        <w:t xml:space="preserve">To change a field type in an existing table select </w:t>
-      </w:r>
-      <w:r>
-        <w:rPr>
-          <w:b/>
-          <w:bCs/>
-        </w:rPr>
-        <w:t>Change Type</w:t>
+        <w:t>Set Property</w:t>
+      </w:r>
+    </w:p>
+    <w:p>
+      <w:pPr>
+        <w:pStyle w:val="BodyText"/>
+      </w:pPr>
+      <w:r>
+        <w:t xml:space="preserve">To change a field </w:t>
+      </w:r>
+      <w:r>
+        <w:t>property,</w:t>
+      </w:r>
+      <w:r>
+        <w:t xml:space="preserve"> select </w:t>
+      </w:r>
+      <w:r>
+        <w:rPr>
+          <w:b/>
+          <w:bCs/>
+        </w:rPr>
+        <w:t>Set Property</w:t>
       </w:r>
       <w:r>
         <w:t xml:space="preserve"> in the </w:t>
@@ -2869,32 +3230,57 @@
         <w:t>Field Name</w:t>
       </w:r>
       <w:r>
-        <w:t xml:space="preserve"> column. Enter the new field type in the </w:t>
-      </w:r>
-      <w:r>
-        <w:rPr>
-          <w:b/>
-          <w:bCs/>
-        </w:rPr>
-        <w:t xml:space="preserve">Field Type </w:t>
-      </w:r>
-      <w:r>
-        <w:t xml:space="preserve">column. Obviously you will need to be very careful with this facility since you could lose data if the old and new field types are not compatible. If the field is part of a Relationship join you must delete the relationship first (see below). Also, if the field is indexed you must remove the index first by using the </w:t>
-      </w:r>
-      <w:r>
-        <w:rPr>
-          <w:b/>
-          <w:bCs/>
-        </w:rPr>
-        <w:t>Index (No)</w:t>
-      </w:r>
-      <w:r>
-        <w:t xml:space="preserve"> property (see below).</w:t>
-      </w:r>
-    </w:p>
-    <w:p>
-      <w:pPr>
-        <w:pStyle w:val="BodyText"/>
+        <w:t xml:space="preserve"> column. Select the property to be changed in the </w:t>
+      </w:r>
+      <w:r>
+        <w:rPr>
+          <w:b/>
+          <w:bCs/>
+        </w:rPr>
+        <w:t>Property</w:t>
+      </w:r>
+      <w:r>
+        <w:t xml:space="preserve"> column, if any other parameters are required a guide comment will be displayed in the </w:t>
+      </w:r>
+      <w:r>
+        <w:rPr>
+          <w:b/>
+          <w:bCs/>
+        </w:rPr>
+        <w:t>Additional Data</w:t>
+      </w:r>
+      <w:r>
+        <w:t xml:space="preserve"> column (although not all properties require further data). A complete list of properties that can be changed are shown below in the </w:t>
+      </w:r>
+      <w:r>
+        <w:rPr>
+          <w:b/>
+          <w:bCs/>
+        </w:rPr>
+        <w:t>Field</w:t>
+      </w:r>
+      <w:r>
+        <w:t xml:space="preserve"> </w:t>
+      </w:r>
+      <w:r>
+        <w:rPr>
+          <w:b/>
+          <w:bCs/>
+        </w:rPr>
+        <w:t>Properties Selection</w:t>
+      </w:r>
+      <w:r>
+        <w:t xml:space="preserve"> section.</w:t>
+      </w:r>
+    </w:p>
+    <w:p>
+      <w:pPr>
+        <w:pStyle w:val="BodyText"/>
+        <w:rPr>
+          <w:rFonts w:ascii="Arial" w:hAnsi="Arial" w:cs="Arial"/>
+          <w:b/>
+          <w:bCs/>
+        </w:rPr>
       </w:pPr>
     </w:p>
     <w:p>
@@ -2910,22 +3296,28 @@
           <w:b/>
           <w:bCs/>
         </w:rPr>
-        <w:t>Set Property</w:t>
-      </w:r>
-    </w:p>
-    <w:p>
-      <w:pPr>
-        <w:pStyle w:val="BodyText"/>
-      </w:pPr>
-      <w:r>
-        <w:t xml:space="preserve">To change a field property select </w:t>
-      </w:r>
-      <w:r>
-        <w:rPr>
-          <w:b/>
-          <w:bCs/>
-        </w:rPr>
-        <w:t>Set Property</w:t>
+        <w:t>Set Relationship</w:t>
+      </w:r>
+    </w:p>
+    <w:p>
+      <w:pPr>
+        <w:pStyle w:val="BodyText"/>
+      </w:pPr>
+      <w:r>
+        <w:t xml:space="preserve">To create a </w:t>
+      </w:r>
+      <w:r>
+        <w:t>relationship,</w:t>
+      </w:r>
+      <w:r>
+        <w:t xml:space="preserve"> join between two tables select </w:t>
+      </w:r>
+      <w:r>
+        <w:rPr>
+          <w:b/>
+          <w:bCs/>
+        </w:rPr>
+        <w:t>Set Relationship</w:t>
       </w:r>
       <w:r>
         <w:t xml:space="preserve"> in the </w:t>
@@ -2938,7 +3330,7 @@
         <w:t>Action</w:t>
       </w:r>
       <w:r>
-        <w:t xml:space="preserve"> drop down list. Enter the name of the table in the </w:t>
+        <w:t xml:space="preserve"> drop down list. Enter the name of the table that holds the primary key field in the </w:t>
       </w:r>
       <w:r>
         <w:rPr>
@@ -2948,7 +3340,7 @@
         <w:t>Table/Query Name</w:t>
       </w:r>
       <w:r>
-        <w:t xml:space="preserve"> column and the name of the field to be changed in the </w:t>
+        <w:t xml:space="preserve"> column and the name of the link field for that table in the </w:t>
       </w:r>
       <w:r>
         <w:rPr>
@@ -2958,7 +3350,7 @@
         <w:t>Field Name</w:t>
       </w:r>
       <w:r>
-        <w:t xml:space="preserve"> column. Select the property to be changed in the </w:t>
+        <w:t xml:space="preserve"> column. Next, enter the type of relationship in the </w:t>
       </w:r>
       <w:r>
         <w:rPr>
@@ -2968,81 +3360,13 @@
         <w:t>Property</w:t>
       </w:r>
       <w:r>
-        <w:t xml:space="preserve"> column, if any other parameters are required a guide comment will be displayed in the </w:t>
-      </w:r>
-      <w:r>
-        <w:rPr>
-          <w:b/>
-          <w:bCs/>
-        </w:rPr>
-        <w:t>Additional Data</w:t>
-      </w:r>
-      <w:r>
-        <w:t xml:space="preserve"> column (although not all properties require further data). A complete list of properties that can be changed are shown below in the </w:t>
-      </w:r>
-      <w:r>
-        <w:rPr>
-          <w:b/>
-          <w:bCs/>
-        </w:rPr>
-        <w:t>Field</w:t>
-      </w:r>
-      <w:r>
-        <w:t xml:space="preserve"> </w:t>
-      </w:r>
-      <w:r>
-        <w:rPr>
-          <w:b/>
-          <w:bCs/>
-        </w:rPr>
-        <w:t>Properties Selection</w:t>
-      </w:r>
-      <w:r>
-        <w:t xml:space="preserve"> section.</w:t>
-      </w:r>
-    </w:p>
-    <w:p>
-      <w:pPr>
-        <w:pStyle w:val="BodyText"/>
-        <w:rPr>
-          <w:rFonts w:ascii="Arial" w:hAnsi="Arial" w:cs="Arial"/>
-          <w:b/>
-          <w:bCs/>
-        </w:rPr>
-      </w:pPr>
-    </w:p>
-    <w:p>
-      <w:pPr>
-        <w:pStyle w:val="BodyText"/>
-        <w:rPr>
-          <w:sz w:val="28"/>
-        </w:rPr>
-      </w:pPr>
-      <w:r>
-        <w:rPr>
-          <w:rFonts w:ascii="Arial" w:hAnsi="Arial" w:cs="Arial"/>
-          <w:b/>
-          <w:bCs/>
-        </w:rPr>
-        <w:t>Set Relationship</w:t>
-      </w:r>
-    </w:p>
-    <w:p>
-      <w:pPr>
-        <w:pStyle w:val="BodyText"/>
-      </w:pPr>
-      <w:r>
-        <w:t xml:space="preserve">To create a relationship join between two tables select </w:t>
-      </w:r>
-      <w:r>
-        <w:rPr>
-          <w:b/>
-          <w:bCs/>
-        </w:rPr>
-        <w:t>Set Relationship</w:t>
-      </w:r>
-      <w:r>
-        <w:t xml:space="preserve"> in the </w:t>
+        <w:t xml:space="preserve"> column, note that this </w:t>
+      </w:r>
+      <w:r>
+        <w:t>drop-down</w:t>
+      </w:r>
+      <w:r>
+        <w:t xml:space="preserve"> box list is different for this </w:t>
       </w:r>
       <w:r>
         <w:rPr>
@@ -3052,64 +3376,43 @@
         <w:t>Action</w:t>
       </w:r>
       <w:r>
-        <w:t xml:space="preserve"> drop down list. Enter the name of the table that holds the primary key field in the </w:t>
-      </w:r>
-      <w:r>
-        <w:rPr>
-          <w:b/>
-          <w:bCs/>
-        </w:rPr>
-        <w:t>Table/Query Name</w:t>
-      </w:r>
-      <w:r>
-        <w:t xml:space="preserve"> column and the name of the link field for that table in the </w:t>
-      </w:r>
-      <w:r>
-        <w:rPr>
-          <w:b/>
-          <w:bCs/>
-        </w:rPr>
-        <w:t>Field Name</w:t>
-      </w:r>
-      <w:r>
-        <w:t xml:space="preserve"> column. Next, enter the type of relationship in the </w:t>
-      </w:r>
-      <w:r>
-        <w:rPr>
-          <w:b/>
-          <w:bCs/>
-        </w:rPr>
-        <w:t>Property</w:t>
-      </w:r>
-      <w:r>
-        <w:t xml:space="preserve"> column, note that this drop down box list is different for this </w:t>
-      </w:r>
-      <w:r>
-        <w:rPr>
-          <w:b/>
-          <w:bCs/>
-        </w:rPr>
-        <w:t>Action</w:t>
-      </w:r>
-      <w:r>
-        <w:t xml:space="preserve"> type. The relationship types available are as follows :-</w:t>
-      </w:r>
-    </w:p>
-    <w:p>
-      <w:pPr>
-        <w:pStyle w:val="BodyText"/>
-      </w:pPr>
-    </w:p>
-    <w:p>
-      <w:pPr>
-        <w:pStyle w:val="BodyText"/>
-      </w:pPr>
-      <w:r>
-        <w:rPr>
-          <w:b/>
-          <w:bCs/>
-        </w:rPr>
-        <w:t>1 - 1  Not Enforced</w:t>
+        <w:t xml:space="preserve"> type. The relationship types available are as </w:t>
+      </w:r>
+      <w:r>
+        <w:t>follows:</w:t>
+      </w:r>
+    </w:p>
+    <w:p>
+      <w:pPr>
+        <w:pStyle w:val="BodyText"/>
+      </w:pPr>
+    </w:p>
+    <w:p>
+      <w:pPr>
+        <w:pStyle w:val="BodyText"/>
+      </w:pPr>
+      <w:r>
+        <w:rPr>
+          <w:b/>
+          <w:bCs/>
+        </w:rPr>
+        <w:t xml:space="preserve">1 - </w:t>
+      </w:r>
+      <w:proofErr w:type="gramStart"/>
+      <w:r>
+        <w:rPr>
+          <w:b/>
+          <w:bCs/>
+        </w:rPr>
+        <w:t>1  Not</w:t>
+      </w:r>
+      <w:proofErr w:type="gramEnd"/>
+      <w:r>
+        <w:rPr>
+          <w:b/>
+          <w:bCs/>
+        </w:rPr>
+        <w:t xml:space="preserve"> Enforced</w:t>
       </w:r>
       <w:r>
         <w:tab/>
@@ -3125,7 +3428,15 @@
           <w:b/>
           <w:bCs/>
         </w:rPr>
-        <w:t xml:space="preserve">1 - 1  </w:t>
+        <w:t xml:space="preserve">1 - </w:t>
+      </w:r>
+      <w:proofErr w:type="gramStart"/>
+      <w:r>
+        <w:rPr>
+          <w:b/>
+          <w:bCs/>
+        </w:rPr>
+        <w:t xml:space="preserve">1  </w:t>
       </w:r>
       <w:proofErr w:type="spellStart"/>
       <w:r>
@@ -3136,6 +3447,7 @@
         <w:t>Casc</w:t>
       </w:r>
       <w:proofErr w:type="spellEnd"/>
+      <w:proofErr w:type="gramEnd"/>
       <w:r>
         <w:rPr>
           <w:b/>
@@ -3157,7 +3469,15 @@
           <w:b/>
           <w:bCs/>
         </w:rPr>
-        <w:t xml:space="preserve">1 - 1  </w:t>
+        <w:t xml:space="preserve">1 - </w:t>
+      </w:r>
+      <w:proofErr w:type="gramStart"/>
+      <w:r>
+        <w:rPr>
+          <w:b/>
+          <w:bCs/>
+        </w:rPr>
+        <w:t xml:space="preserve">1  </w:t>
       </w:r>
       <w:proofErr w:type="spellStart"/>
       <w:r>
@@ -3168,6 +3488,7 @@
         <w:t>Casc</w:t>
       </w:r>
       <w:proofErr w:type="spellEnd"/>
+      <w:proofErr w:type="gramEnd"/>
       <w:r>
         <w:rPr>
           <w:b/>
@@ -3189,7 +3510,15 @@
           <w:b/>
           <w:bCs/>
         </w:rPr>
-        <w:t xml:space="preserve">1 - 1  </w:t>
+        <w:t xml:space="preserve">1 - </w:t>
+      </w:r>
+      <w:proofErr w:type="gramStart"/>
+      <w:r>
+        <w:rPr>
+          <w:b/>
+          <w:bCs/>
+        </w:rPr>
+        <w:t xml:space="preserve">1  </w:t>
       </w:r>
       <w:proofErr w:type="spellStart"/>
       <w:r>
@@ -3200,6 +3529,7 @@
         <w:t>Casc</w:t>
       </w:r>
       <w:proofErr w:type="spellEnd"/>
+      <w:proofErr w:type="gramEnd"/>
       <w:r>
         <w:rPr>
           <w:b/>
@@ -3459,7 +3789,13 @@
         <w:pStyle w:val="BodyText"/>
       </w:pPr>
       <w:r>
-        <w:t xml:space="preserve">To delete a relationship select </w:t>
+        <w:t xml:space="preserve">To delete a </w:t>
+      </w:r>
+      <w:r>
+        <w:t>relationship,</w:t>
+      </w:r>
+      <w:r>
+        <w:t xml:space="preserve"> select </w:t>
       </w:r>
       <w:r>
         <w:rPr>
@@ -3586,7 +3922,17 @@
         <w:t>Table/Query Name</w:t>
       </w:r>
       <w:r>
-        <w:t xml:space="preserve"> column. Bear in mind that when you come to update your own back-end you will be running the query again so you may first want to undo any changes you made during testing. Also see the </w:t>
+        <w:t xml:space="preserve"> column. Bear </w:t>
+      </w:r>
+      <w:r>
+        <w:lastRenderedPageBreak/>
+        <w:t xml:space="preserve">in mind that when you come to update your own </w:t>
+      </w:r>
+      <w:r>
+        <w:t>backend</w:t>
+      </w:r>
+      <w:r>
+        <w:t xml:space="preserve"> you will be running the query again so you may first want to undo any changes you made during testing. Also see the </w:t>
       </w:r>
       <w:r>
         <w:rPr>
@@ -3625,7 +3971,13 @@
         <w:pStyle w:val="BodyText"/>
       </w:pPr>
       <w:r>
-        <w:t xml:space="preserve">Although an Update query may be sufficient to do most update operations there may be some times when a more complex operation is required. In this case it may be necessary to run a VBA code procedure. You can do this by writing the suitable code and storing it in a code module (it is usually better to create a special Code Module just for this rather than add the routines to an existing module as they will probably only ever be executed once). When you have created the code and tested it select </w:t>
+        <w:t xml:space="preserve">Although an Update query may be sufficient to do most update operations there may be </w:t>
+      </w:r>
+      <w:r>
+        <w:t>sometimes</w:t>
+      </w:r>
+      <w:r>
+        <w:t xml:space="preserve"> when a more complex operation is required. In this case it may be necessary to run a VBA code procedure. You can do this by writing the suitable code and storing it in a code module (it is usually better to create a special Code Module just for this rather than add the routines to an existing module as they will probably only ever be executed once). When you have created the code and tested it select </w:t>
       </w:r>
       <w:r>
         <w:rPr>
@@ -3655,7 +4007,13 @@
         <w:t>Table/Query Name</w:t>
       </w:r>
       <w:r>
-        <w:t xml:space="preserve"> column. Bear in mind that when you come to update your own back-end you will be running the code again so you may first want to undo any changes you made during testing.</w:t>
+        <w:t xml:space="preserve"> column. Bear in mind that when you come to update your own </w:t>
+      </w:r>
+      <w:r>
+        <w:t>backend</w:t>
+      </w:r>
+      <w:r>
+        <w:t xml:space="preserve"> you will be running the code again so you may first want to undo any changes you made during testing.</w:t>
       </w:r>
     </w:p>
     <w:p>
@@ -3740,7 +4098,13 @@
       </w:r>
       <w:r>
         <w:tab/>
-        <w:t xml:space="preserve">AutoNumber (Long Integer)    </w:t>
+        <w:t xml:space="preserve">AutoNumber (Long </w:t>
+      </w:r>
+      <w:r>
+        <w:t xml:space="preserve">Integer)  </w:t>
+      </w:r>
+      <w:r>
+        <w:t xml:space="preserve"> </w:t>
       </w:r>
       <w:r>
         <w:rPr>
@@ -3767,7 +4131,14 @@
       </w:r>
       <w:r>
         <w:tab/>
-        <w:t>Text (255 characters max).</w:t>
+      </w:r>
+      <w:proofErr w:type="spellStart"/>
+      <w:r>
+        <w:t>Text</w:t>
+      </w:r>
+      <w:proofErr w:type="spellEnd"/>
+      <w:r>
+        <w:t xml:space="preserve"> (255 characters max).</w:t>
       </w:r>
     </w:p>
     <w:p>
@@ -3807,7 +4178,14 @@
       </w:r>
       <w:r>
         <w:tab/>
-        <w:t>Byte (0-255).</w:t>
+      </w:r>
+      <w:proofErr w:type="spellStart"/>
+      <w:r>
+        <w:t>Byte</w:t>
+      </w:r>
+      <w:proofErr w:type="spellEnd"/>
+      <w:r>
+        <w:t xml:space="preserve"> (0-255).</w:t>
       </w:r>
     </w:p>
     <w:p>
@@ -3847,7 +4225,14 @@
       </w:r>
       <w:r>
         <w:tab/>
-        <w:t>Long Integer (-2,147,483,648 to 2,147,483,647).</w:t>
+      </w:r>
+      <w:proofErr w:type="spellStart"/>
+      <w:r>
+        <w:t>Long</w:t>
+      </w:r>
+      <w:proofErr w:type="spellEnd"/>
+      <w:r>
+        <w:t xml:space="preserve"> Integer (-2,147,483,648 to 2,147,483,647).</w:t>
       </w:r>
     </w:p>
     <w:p>
@@ -3868,7 +4253,14 @@
       </w:r>
       <w:r>
         <w:tab/>
-        <w:t>Single FP (-3.402823E38 to -1.401298E-45 for negative values; 1.401298E-45 to 3.402823E38 for positive values).</w:t>
+      </w:r>
+      <w:proofErr w:type="spellStart"/>
+      <w:r>
+        <w:t>Single</w:t>
+      </w:r>
+      <w:proofErr w:type="spellEnd"/>
+      <w:r>
+        <w:t xml:space="preserve"> FP (-3.402823E38 to -1.401298E-45 for negative values; 1.401298E-45 to 3.402823E38 for positive values).</w:t>
       </w:r>
     </w:p>
     <w:p>
@@ -3889,7 +4281,14 @@
       </w:r>
       <w:r>
         <w:tab/>
-        <w:t>Double FP (-1.79769313486231E308 to -4.94065645841247E-324 for negative values; 4.94065645841247E-324 to 1.79769313486232E308 for positive values).</w:t>
+      </w:r>
+      <w:proofErr w:type="spellStart"/>
+      <w:r>
+        <w:t>Double</w:t>
+      </w:r>
+      <w:proofErr w:type="spellEnd"/>
+      <w:r>
+        <w:t xml:space="preserve"> FP (-1.79769313486231E308 to -4.94065645841247E-324 for negative values; 4.94065645841247E-324 to 1.79769313486232E308 for positive values).</w:t>
       </w:r>
     </w:p>
     <w:p>
@@ -3909,7 +4308,14 @@
       </w:r>
       <w:r>
         <w:tab/>
-        <w:t>Currency (-922,337,203,685,477.5808 to 922,337,203,685,477.5807).</w:t>
+      </w:r>
+      <w:proofErr w:type="spellStart"/>
+      <w:r>
+        <w:t>Currency</w:t>
+      </w:r>
+      <w:proofErr w:type="spellEnd"/>
+      <w:r>
+        <w:t xml:space="preserve"> (-922,337,203,685,477.5808 to 922,337,203,685,477.5807).</w:t>
       </w:r>
     </w:p>
     <w:p>
@@ -3989,7 +4395,14 @@
       </w:r>
       <w:r>
         <w:tab/>
-        <w:t xml:space="preserve">Hyperlink.    </w:t>
+      </w:r>
+      <w:proofErr w:type="spellStart"/>
+      <w:r>
+        <w:t>Hyperlink</w:t>
+      </w:r>
+      <w:proofErr w:type="spellEnd"/>
+      <w:r>
+        <w:t xml:space="preserve">.    </w:t>
       </w:r>
       <w:r>
         <w:rPr>
@@ -4348,7 +4761,35 @@
           <w:i/>
           <w:iCs/>
         </w:rPr>
-        <w:t>(Note that for some unknown reason this option does not always seem to work and I don’t know why, but then I don’t use it anyway as this can easily be done on the forms. If you can fix it please let me know).</w:t>
+        <w:t xml:space="preserve">(Note that for some unknown reason this option does not always seem to </w:t>
+      </w:r>
+      <w:r>
+        <w:rPr>
+          <w:i/>
+          <w:iCs/>
+        </w:rPr>
+        <w:t>work,</w:t>
+      </w:r>
+      <w:r>
+        <w:rPr>
+          <w:i/>
+          <w:iCs/>
+        </w:rPr>
+        <w:t xml:space="preserve"> and I don’t know why, but then I don’t use it anyway as this can easily be done on the forms. If you can fix </w:t>
+      </w:r>
+      <w:r>
+        <w:rPr>
+          <w:i/>
+          <w:iCs/>
+        </w:rPr>
+        <w:t>it,</w:t>
+      </w:r>
+      <w:r>
+        <w:rPr>
+          <w:i/>
+          <w:iCs/>
+        </w:rPr>
+        <w:t xml:space="preserve"> please let me know).</w:t>
       </w:r>
     </w:p>
     <w:p>
@@ -4450,7 +4891,13 @@
         <w:t>Additional Data</w:t>
       </w:r>
       <w:r>
-        <w:t xml:space="preserve"> column (leave this column blank if you want to remove an existing value). If you set this option on a table that has existing records you may want to enter the default value into the field for those records using the </w:t>
+        <w:t xml:space="preserve"> column (leave this column blank if you want to remove an existing value). If you set this option on a table that has existing </w:t>
+      </w:r>
+      <w:r>
+        <w:t>records,</w:t>
+      </w:r>
+      <w:r>
+        <w:t xml:space="preserve"> you may want to enter the default value into the field for those records using the </w:t>
       </w:r>
       <w:r>
         <w:rPr>
@@ -4735,7 +5182,11 @@
         <w:t>Additional Data</w:t>
       </w:r>
       <w:r>
-        <w:t xml:space="preserve"> column. It appears that Access will not accept a value of 0 to place a field in the first position so you should change the position of the first field to a higher number first.</w:t>
+        <w:t xml:space="preserve"> column. It appears that Access will not accept a value of 0 </w:t>
+      </w:r>
+      <w:r>
+        <w:lastRenderedPageBreak/>
+        <w:t>to place a field in the first position so you should change the position of the first field to a higher number first.</w:t>
       </w:r>
     </w:p>
     <w:p>
@@ -4867,23 +5318,20 @@
         <w:t>Additional Data</w:t>
       </w:r>
       <w:r>
-        <w:t xml:space="preserve"> column separated by commas and with no spaces before or after the commas. For example – User </w:t>
-      </w:r>
-      <w:proofErr w:type="spellStart"/>
-      <w:r>
-        <w:t>ID,User</w:t>
-      </w:r>
-      <w:proofErr w:type="spellEnd"/>
-      <w:r>
-        <w:t xml:space="preserve"> </w:t>
-      </w:r>
-      <w:proofErr w:type="spellStart"/>
-      <w:r>
-        <w:t>Name,User</w:t>
-      </w:r>
-      <w:proofErr w:type="spellEnd"/>
-      <w:r>
-        <w:t xml:space="preserve"> Type. The field entered in the </w:t>
+        <w:t xml:space="preserve"> column separated by commas and with no spaces before or after the commas. For example – </w:t>
+      </w:r>
+      <w:proofErr w:type="spellStart"/>
+      <w:proofErr w:type="gramStart"/>
+      <w:r>
+        <w:t>UserID,UserName</w:t>
+      </w:r>
+      <w:proofErr w:type="gramEnd"/>
+      <w:r>
+        <w:t>,UserType</w:t>
+      </w:r>
+      <w:proofErr w:type="spellEnd"/>
+      <w:r>
+        <w:t xml:space="preserve">. The field entered in the </w:t>
       </w:r>
       <w:r>
         <w:rPr>
@@ -4911,7 +5359,10 @@
         <w:t>Additional Data</w:t>
       </w:r>
       <w:r>
-        <w:t xml:space="preserve"> column it will be removed when you exit the record, this avoids generating an error when the program tries to index non-existent fields..</w:t>
+        <w:t xml:space="preserve"> column it will be removed when you exit the record, this avoids generating an error when the program tries to index non-existent </w:t>
+      </w:r>
+      <w:r>
+        <w:t>fields.</w:t>
       </w:r>
     </w:p>
     <w:p>
@@ -5075,7 +5526,13 @@
         <w:t>Unicode Compression</w:t>
       </w:r>
       <w:r>
-        <w:t xml:space="preserve"> property for Text and Memo fields to Yes, no other parameters are required. Normally it would not be needed since new fields default to Yes anyway. However you may need to change it on some existing fields.</w:t>
+        <w:t xml:space="preserve"> property for Text and Memo fields to Yes, no other parameters are required. Normally it would not be needed since new fields default to Yes anyway. </w:t>
+      </w:r>
+      <w:r>
+        <w:t>However,</w:t>
+      </w:r>
+      <w:r>
+        <w:t xml:space="preserve"> you may need to change it on some existing fields.</w:t>
       </w:r>
     </w:p>
     <w:p>
@@ -5106,7 +5563,13 @@
         <w:jc w:val="both"/>
       </w:pPr>
       <w:r>
-        <w:t xml:space="preserve">This option is not actually a field property but it allows you to fill a field for all records with a specific value. For example, suppose you add a new currency field to a table and you set the </w:t>
+        <w:t xml:space="preserve">This option is not actually a field </w:t>
+      </w:r>
+      <w:r>
+        <w:t>property,</w:t>
+      </w:r>
+      <w:r>
+        <w:t xml:space="preserve"> but it allows you to fill a field for all records with a specific value. For example, suppose you add a new currency field to a table and you set the </w:t>
       </w:r>
       <w:r>
         <w:rPr>
@@ -5172,6 +5635,7 @@
           <w:b/>
           <w:bCs/>
         </w:rPr>
+        <w:lastRenderedPageBreak/>
         <w:t xml:space="preserve">Rich Text       </w:t>
       </w:r>
       <w:r>
@@ -5313,7 +5777,13 @@
       </w:r>
       <w:proofErr w:type="spellEnd"/>
       <w:r>
-        <w:t xml:space="preserve"> field to a ‘single record’ table in the back-end file. This is simple enough to do for a new project or if you have easy access to your client’s back-end file, you can just add a new table with the </w:t>
+        <w:t xml:space="preserve"> </w:t>
+      </w:r>
+      <w:r>
+        <w:t>setting</w:t>
+      </w:r>
+      <w:r>
+        <w:t xml:space="preserve"> to a table in the back-end file. This is simple enough to do for a new project or if you have easy access to your client’s back-end file, you can just add a new table with the </w:t>
       </w:r>
       <w:proofErr w:type="spellStart"/>
       <w:r>
@@ -5380,7 +5850,7 @@
           <w:rFonts w:ascii="Courier New" w:hAnsi="Courier New" w:cs="Courier New"/>
           <w:sz w:val="22"/>
         </w:rPr>
-        <w:t xml:space="preserve">Public Const </w:t>
+        <w:t xml:space="preserve">Public </w:t>
       </w:r>
       <w:proofErr w:type="spellStart"/>
       <w:r>
@@ -5388,7 +5858,7 @@
           <w:rFonts w:ascii="Courier New" w:hAnsi="Courier New" w:cs="Courier New"/>
           <w:sz w:val="22"/>
         </w:rPr>
-        <w:t>gRefTable</w:t>
+        <w:t>Const</w:t>
       </w:r>
       <w:proofErr w:type="spellEnd"/>
       <w:r>
@@ -5396,10 +5866,7 @@
           <w:rFonts w:ascii="Courier New" w:hAnsi="Courier New" w:cs="Courier New"/>
           <w:sz w:val="22"/>
         </w:rPr>
-        <w:t xml:space="preserve"> = </w:t>
-      </w:r>
-      <w:r>
-        <w:t>“</w:t>
+        <w:t xml:space="preserve"> </w:t>
       </w:r>
       <w:proofErr w:type="spellStart"/>
       <w:r>
@@ -5407,35 +5874,54 @@
           <w:rFonts w:ascii="Courier New" w:hAnsi="Courier New" w:cs="Courier New"/>
           <w:sz w:val="22"/>
         </w:rPr>
-        <w:t>tblGeneral</w:t>
-      </w:r>
-      <w:proofErr w:type="spellEnd"/>
-      <w:r>
-        <w:t>”</w:t>
-      </w:r>
-    </w:p>
-    <w:p>
-      <w:pPr>
-        <w:jc w:val="both"/>
-      </w:pPr>
-    </w:p>
-    <w:p>
-      <w:pPr>
-        <w:pStyle w:val="BodyText"/>
-      </w:pPr>
-      <w:r>
-        <w:t>Change the name of the table from “</w:t>
-      </w:r>
-      <w:proofErr w:type="spellStart"/>
+        <w:t>gRefTable</w:t>
+      </w:r>
+      <w:proofErr w:type="spellEnd"/>
       <w:r>
         <w:rPr>
           <w:rFonts w:ascii="Courier New" w:hAnsi="Courier New" w:cs="Courier New"/>
           <w:sz w:val="22"/>
         </w:rPr>
+        <w:t xml:space="preserve"> = </w:t>
+      </w:r>
+      <w:r>
+        <w:t>“</w:t>
+      </w:r>
+      <w:proofErr w:type="spellStart"/>
+      <w:r>
+        <w:rPr>
+          <w:rFonts w:ascii="Courier New" w:hAnsi="Courier New" w:cs="Courier New"/>
+          <w:sz w:val="22"/>
+        </w:rPr>
         <w:t>tblGeneral</w:t>
       </w:r>
       <w:proofErr w:type="spellEnd"/>
       <w:r>
+        <w:t>”</w:t>
+      </w:r>
+    </w:p>
+    <w:p>
+      <w:pPr>
+        <w:jc w:val="both"/>
+      </w:pPr>
+    </w:p>
+    <w:p>
+      <w:pPr>
+        <w:pStyle w:val="BodyText"/>
+      </w:pPr>
+      <w:r>
+        <w:t>Change the name of the table from “</w:t>
+      </w:r>
+      <w:proofErr w:type="spellStart"/>
+      <w:r>
+        <w:rPr>
+          <w:rFonts w:ascii="Courier New" w:hAnsi="Courier New" w:cs="Courier New"/>
+          <w:sz w:val="22"/>
+        </w:rPr>
+        <w:t>tblGeneral</w:t>
+      </w:r>
+      <w:proofErr w:type="spellEnd"/>
+      <w:r>
         <w:t xml:space="preserve">” to whatever table name you prefer (or leave it as it is if you do not already have a table with this name). Now open the </w:t>
       </w:r>
       <w:proofErr w:type="spellStart"/>
@@ -5444,91 +5930,10 @@
       </w:r>
       <w:proofErr w:type="spellEnd"/>
       <w:r>
-        <w:t xml:space="preserve"> using the short-cut keys (or whatever means you have chosen) and you will see the message shown below in </w:t>
-      </w:r>
-      <w:r>
-        <w:rPr>
-          <w:b/>
-          <w:bCs/>
-        </w:rPr>
-        <w:t>Fig 4</w:t>
-      </w:r>
-      <w:r>
-        <w:t>.</w:t>
-      </w:r>
-    </w:p>
-    <w:p>
-      <w:pPr>
-        <w:pStyle w:val="BodyText"/>
-      </w:pPr>
-      <w:r>
-        <w:rPr>
-          <w:noProof/>
-          <w:sz w:val="20"/>
-          <w:lang w:val="en-US"/>
-        </w:rPr>
-        <w:drawing>
-          <wp:anchor distT="0" distB="0" distL="114300" distR="114300" simplePos="0" relativeHeight="251659264" behindDoc="0" locked="0" layoutInCell="1" allowOverlap="1">
-            <wp:simplePos x="0" y="0"/>
-            <wp:positionH relativeFrom="column">
-              <wp:posOffset>685800</wp:posOffset>
-            </wp:positionH>
-            <wp:positionV relativeFrom="paragraph">
-              <wp:posOffset>109220</wp:posOffset>
-            </wp:positionV>
-            <wp:extent cx="4876800" cy="984250"/>
-            <wp:effectExtent l="0" t="0" r="0" b="0"/>
-            <wp:wrapSquare wrapText="bothSides"/>
-            <wp:docPr id="6" name="Picture 6"/>
-            <wp:cNvGraphicFramePr>
-              <a:graphicFrameLocks xmlns:a="http://schemas.openxmlformats.org/drawingml/2006/main" noChangeAspect="1"/>
-            </wp:cNvGraphicFramePr>
-            <a:graphic xmlns:a="http://schemas.openxmlformats.org/drawingml/2006/main">
-              <a:graphicData uri="http://schemas.openxmlformats.org/drawingml/2006/picture">
-                <pic:pic xmlns:pic="http://schemas.openxmlformats.org/drawingml/2006/picture">
-                  <pic:nvPicPr>
-                    <pic:cNvPr id="0" name="Picture 6"/>
-                    <pic:cNvPicPr>
-                      <a:picLocks noChangeAspect="1" noChangeArrowheads="1"/>
-                    </pic:cNvPicPr>
-                  </pic:nvPicPr>
-                  <pic:blipFill>
-                    <a:blip r:embed="rId9">
-                      <a:extLst>
-                        <a:ext uri="{28A0092B-C50C-407E-A947-70E740481C1C}">
-                          <a14:useLocalDpi xmlns:a14="http://schemas.microsoft.com/office/drawing/2010/main" val="0"/>
-                        </a:ext>
-                      </a:extLst>
-                    </a:blip>
-                    <a:srcRect/>
-                    <a:stretch>
-                      <a:fillRect/>
-                    </a:stretch>
-                  </pic:blipFill>
-                  <pic:spPr bwMode="auto">
-                    <a:xfrm>
-                      <a:off x="0" y="0"/>
-                      <a:ext cx="4876800" cy="984250"/>
-                    </a:xfrm>
-                    <a:prstGeom prst="rect">
-                      <a:avLst/>
-                    </a:prstGeom>
-                    <a:noFill/>
-                    <a:ln>
-                      <a:noFill/>
-                    </a:ln>
-                  </pic:spPr>
-                </pic:pic>
-              </a:graphicData>
-            </a:graphic>
-            <wp14:sizeRelH relativeFrom="page">
-              <wp14:pctWidth>0</wp14:pctWidth>
-            </wp14:sizeRelH>
-            <wp14:sizeRelV relativeFrom="page">
-              <wp14:pctHeight>0</wp14:pctHeight>
-            </wp14:sizeRelV>
-          </wp:anchor>
-        </w:drawing>
+        <w:t xml:space="preserve"> using the short-cut keys (or whatever means you have chosen) and </w:t>
+      </w:r>
+      <w:r>
+        <w:t>it will automatically make a new table.</w:t>
       </w:r>
     </w:p>
     <w:p>
@@ -5540,174 +5945,51 @@
     <w:p>
       <w:pPr>
         <w:pStyle w:val="BodyText"/>
-        <w:jc w:val="center"/>
-        <w:rPr>
-          <w:b/>
-          <w:bCs/>
-        </w:rPr>
-      </w:pPr>
-    </w:p>
-    <w:p>
-      <w:pPr>
-        <w:pStyle w:val="BodyText"/>
-        <w:jc w:val="center"/>
-        <w:rPr>
-          <w:b/>
-          <w:bCs/>
-        </w:rPr>
-      </w:pPr>
-    </w:p>
-    <w:p>
-      <w:pPr>
-        <w:pStyle w:val="BodyText"/>
-        <w:jc w:val="center"/>
-        <w:rPr>
-          <w:b/>
-          <w:bCs/>
-        </w:rPr>
-      </w:pPr>
-    </w:p>
-    <w:p>
-      <w:pPr>
-        <w:pStyle w:val="BodyText"/>
-        <w:jc w:val="center"/>
-        <w:rPr>
-          <w:b/>
-          <w:bCs/>
-        </w:rPr>
-      </w:pPr>
-    </w:p>
-    <w:p>
-      <w:pPr>
-        <w:pStyle w:val="BodyText"/>
-        <w:jc w:val="center"/>
-        <w:rPr>
-          <w:b/>
-          <w:bCs/>
-        </w:rPr>
-      </w:pPr>
-    </w:p>
-    <w:p>
-      <w:pPr>
-        <w:pStyle w:val="BodyText"/>
-        <w:jc w:val="center"/>
-      </w:pPr>
-      <w:r>
-        <w:rPr>
-          <w:b/>
-          <w:bCs/>
-        </w:rPr>
-        <w:t>Fig 4.</w:t>
-      </w:r>
-      <w:r>
-        <w:t xml:space="preserve"> Add new table to back-end file warning message.</w:t>
-      </w:r>
-    </w:p>
-    <w:p>
-      <w:pPr>
-        <w:pStyle w:val="BodyText"/>
-        <w:jc w:val="center"/>
-      </w:pPr>
-    </w:p>
-    <w:p>
-      <w:pPr>
-        <w:pStyle w:val="BodyText"/>
-      </w:pPr>
-      <w:r>
-        <w:t xml:space="preserve">If you click </w:t>
-      </w:r>
-      <w:r>
-        <w:rPr>
-          <w:b/>
-          <w:bCs/>
-        </w:rPr>
-        <w:t>No</w:t>
-      </w:r>
-      <w:r>
-        <w:t xml:space="preserve"> the form will close with no changes made to your database, if you click </w:t>
-      </w:r>
-      <w:r>
-        <w:rPr>
-          <w:b/>
-          <w:bCs/>
-        </w:rPr>
-        <w:t>Yes</w:t>
-      </w:r>
-      <w:r>
-        <w:t xml:space="preserve"> the table you have named (i.e. </w:t>
-      </w:r>
-      <w:proofErr w:type="spellStart"/>
-      <w:r>
-        <w:t>tblGeneral</w:t>
-      </w:r>
-      <w:proofErr w:type="spellEnd"/>
-      <w:r>
-        <w:t xml:space="preserve"> or whatever) will be added to your back-end file, linked to your front-</w:t>
-      </w:r>
-      <w:r>
-        <w:lastRenderedPageBreak/>
-        <w:t xml:space="preserve">end file and a blank </w:t>
-      </w:r>
-      <w:r>
-        <w:rPr>
-          <w:b/>
-          <w:bCs/>
-        </w:rPr>
-        <w:t>Update Back-End</w:t>
-      </w:r>
-      <w:r>
-        <w:t xml:space="preserve"> form displayed. Close this form and confirm that you have a new table in the back-end file with one field called </w:t>
-      </w:r>
-      <w:proofErr w:type="spellStart"/>
-      <w:r>
-        <w:rPr>
-          <w:b/>
-          <w:bCs/>
-        </w:rPr>
-        <w:t>ubeVersion</w:t>
-      </w:r>
-      <w:proofErr w:type="spellEnd"/>
-      <w:r>
-        <w:t xml:space="preserve">. It would be advisable at this stage to send your client a copy of the front-end and instruct him what he should do. He should make a back-up copy of his front-end and back-end files (which he should do anyway every time you send an update) and then open the database as normal. When he runs the database for the first time he will see the same message and he should then click the </w:t>
-      </w:r>
-      <w:r>
-        <w:rPr>
-          <w:b/>
-          <w:bCs/>
-        </w:rPr>
-        <w:t>Yes</w:t>
-      </w:r>
-      <w:r>
-        <w:t xml:space="preserve"> button, the </w:t>
-      </w:r>
-      <w:r>
-        <w:rPr>
-          <w:b/>
-          <w:bCs/>
-        </w:rPr>
-        <w:t>Update</w:t>
+      </w:pPr>
+      <w:r>
+        <w:t xml:space="preserve">It would be advisable at this stage to send your client a copy of the front-end and instruct </w:t>
+      </w:r>
+      <w:r>
+        <w:t>them</w:t>
+      </w:r>
+      <w:r>
+        <w:t xml:space="preserve"> what </w:t>
+      </w:r>
+      <w:r>
+        <w:t>to</w:t>
+      </w:r>
+      <w:r>
+        <w:t xml:space="preserve"> do. When </w:t>
+      </w:r>
+      <w:r>
+        <w:t>t</w:t>
+      </w:r>
+      <w:r>
+        <w:t>he</w:t>
+      </w:r>
+      <w:r>
+        <w:t>y</w:t>
+      </w:r>
+      <w:r>
+        <w:t xml:space="preserve"> run the database for the first </w:t>
+      </w:r>
+      <w:r>
+        <w:t>time,</w:t>
       </w:r>
       <w:r>
         <w:t xml:space="preserve"> </w:t>
       </w:r>
       <w:r>
-        <w:rPr>
-          <w:b/>
-          <w:bCs/>
-        </w:rPr>
-        <w:t xml:space="preserve">Back-End </w:t>
-      </w:r>
-      <w:r>
-        <w:t>form will not be displayed, however. When he has confirmed that the database is working correctly you can then start adding new tables/fields, etc to the project as described above.</w:t>
-      </w:r>
-    </w:p>
-    <w:p>
-      <w:pPr>
-        <w:pStyle w:val="BodyText"/>
-      </w:pPr>
-      <w:r>
-        <w:t>Remember that you can add new fields to this table for your own use but you must NOT add another record to it.</w:t>
-      </w:r>
+        <w:t>it will back up the database and make the new table</w:t>
+      </w:r>
+      <w:r>
+        <w:t>. When he has confirmed that the database is working correctly you can then start adding new tables/fields, etc to the project as described above.</w:t>
+      </w:r>
+    </w:p>
+    <w:p>
+      <w:pPr>
+        <w:pStyle w:val="BodyText"/>
+      </w:pPr>
     </w:p>
     <w:p>
       <w:pPr>
@@ -5746,242 +6028,57 @@
     <w:p>
       <w:pPr>
         <w:pStyle w:val="BodyText"/>
-      </w:pPr>
-      <w:r>
-        <w:t xml:space="preserve">Using the </w:t>
-      </w:r>
-      <w:r>
-        <w:rPr>
-          <w:b/>
-          <w:bCs/>
-        </w:rPr>
-        <w:t>Back-End Update</w:t>
-      </w:r>
-      <w:r>
-        <w:t xml:space="preserve"> code in Access 2007 is essentially the same as any other version of Access except that the built-in Switchboard form design is different when using the .</w:t>
-      </w:r>
-      <w:proofErr w:type="spellStart"/>
-      <w:r>
-        <w:t>accdb</w:t>
-      </w:r>
-      <w:proofErr w:type="spellEnd"/>
-      <w:r>
-        <w:t xml:space="preserve"> format. If you use the wizard to create a switchboard form using this format the form does not have any VBA code associated with it, it uses Macros to perform all the functions instead.</w:t>
-      </w:r>
-    </w:p>
-    <w:p>
-      <w:pPr>
-        <w:pStyle w:val="BodyText"/>
-      </w:pPr>
-    </w:p>
-    <w:p>
-      <w:pPr>
-        <w:pStyle w:val="BodyText"/>
-      </w:pPr>
-      <w:r>
-        <w:t xml:space="preserve">To check for updates you can call the </w:t>
-      </w:r>
-      <w:proofErr w:type="spellStart"/>
-      <w:r>
+        <w:ind w:firstLine="720"/>
+      </w:pPr>
+      <w:r>
+        <w:t xml:space="preserve">Add </w:t>
+      </w:r>
+      <w:r>
+        <w:t>“</w:t>
+      </w:r>
+      <w:proofErr w:type="spellStart"/>
+      <w:r>
+        <w:rPr>
+          <w:rFonts w:ascii="Courier New" w:hAnsi="Courier New" w:cs="Courier New"/>
+          <w:sz w:val="22"/>
+        </w:rPr>
         <w:t>UpdateBackEndFile</w:t>
       </w:r>
       <w:proofErr w:type="spellEnd"/>
       <w:r>
-        <w:t xml:space="preserve"> function from the Switchboard form’s </w:t>
-      </w:r>
-      <w:r>
-        <w:rPr>
-          <w:b/>
-          <w:bCs/>
-        </w:rPr>
-        <w:t>On Open</w:t>
-      </w:r>
-      <w:r>
-        <w:t xml:space="preserve"> macro. To do this first design your Switchboard form using the wizard as normal and then open the Switchboard form in Design mode. The </w:t>
-      </w:r>
-      <w:r>
-        <w:rPr>
-          <w:b/>
-          <w:bCs/>
-        </w:rPr>
-        <w:t>On Open</w:t>
-      </w:r>
-      <w:r>
-        <w:t xml:space="preserve"> event property should show [Embedded Macro], click on the </w:t>
-      </w:r>
-      <w:r>
-        <w:rPr>
-          <w:b/>
-          <w:bCs/>
-          <w:highlight w:val="lightGray"/>
-        </w:rPr>
-        <w:t>…</w:t>
-      </w:r>
-      <w:r>
-        <w:t xml:space="preserve"> button to display the Macro dialog form similar to Fig 5 below.</w:t>
-      </w:r>
-    </w:p>
-    <w:p/>
-    <w:p>
-      <w:pPr>
-        <w:jc w:val="center"/>
-      </w:pPr>
-      <w:r>
-        <w:rPr>
-          <w:noProof/>
-          <w:sz w:val="20"/>
-          <w:lang w:val="en-US"/>
-        </w:rPr>
-        <w:drawing>
-          <wp:anchor distT="0" distB="0" distL="114300" distR="114300" simplePos="0" relativeHeight="251658240" behindDoc="0" locked="0" layoutInCell="1" allowOverlap="1">
-            <wp:simplePos x="0" y="0"/>
-            <wp:positionH relativeFrom="column">
-              <wp:posOffset>571500</wp:posOffset>
-            </wp:positionH>
-            <wp:positionV relativeFrom="paragraph">
-              <wp:posOffset>0</wp:posOffset>
-            </wp:positionV>
-            <wp:extent cx="5029200" cy="2398395"/>
-            <wp:effectExtent l="0" t="0" r="0" b="0"/>
-            <wp:wrapSquare wrapText="bothSides"/>
-            <wp:docPr id="5" name="Picture 5"/>
-            <wp:cNvGraphicFramePr>
-              <a:graphicFrameLocks xmlns:a="http://schemas.openxmlformats.org/drawingml/2006/main" noChangeAspect="1"/>
-            </wp:cNvGraphicFramePr>
-            <a:graphic xmlns:a="http://schemas.openxmlformats.org/drawingml/2006/main">
-              <a:graphicData uri="http://schemas.openxmlformats.org/drawingml/2006/picture">
-                <pic:pic xmlns:pic="http://schemas.openxmlformats.org/drawingml/2006/picture">
-                  <pic:nvPicPr>
-                    <pic:cNvPr id="0" name="Picture 5"/>
-                    <pic:cNvPicPr>
-                      <a:picLocks noChangeAspect="1" noChangeArrowheads="1"/>
-                    </pic:cNvPicPr>
-                  </pic:nvPicPr>
-                  <pic:blipFill>
-                    <a:blip r:embed="rId10">
-                      <a:extLst>
-                        <a:ext uri="{28A0092B-C50C-407E-A947-70E740481C1C}">
-                          <a14:useLocalDpi xmlns:a14="http://schemas.microsoft.com/office/drawing/2010/main" val="0"/>
-                        </a:ext>
-                      </a:extLst>
-                    </a:blip>
-                    <a:srcRect/>
-                    <a:stretch>
-                      <a:fillRect/>
-                    </a:stretch>
-                  </pic:blipFill>
-                  <pic:spPr bwMode="auto">
-                    <a:xfrm>
-                      <a:off x="0" y="0"/>
-                      <a:ext cx="5029200" cy="2398395"/>
-                    </a:xfrm>
-                    <a:prstGeom prst="rect">
-                      <a:avLst/>
-                    </a:prstGeom>
-                    <a:noFill/>
-                    <a:ln>
-                      <a:noFill/>
-                    </a:ln>
-                  </pic:spPr>
-                </pic:pic>
-              </a:graphicData>
-            </a:graphic>
-            <wp14:sizeRelH relativeFrom="page">
-              <wp14:pctWidth>0</wp14:pctWidth>
-            </wp14:sizeRelH>
-            <wp14:sizeRelV relativeFrom="page">
-              <wp14:pctHeight>0</wp14:pctHeight>
-            </wp14:sizeRelV>
-          </wp:anchor>
-        </w:drawing>
-      </w:r>
-    </w:p>
-    <w:p/>
-    <w:p/>
-    <w:p/>
-    <w:p/>
-    <w:p/>
-    <w:p/>
-    <w:p/>
-    <w:p/>
-    <w:p/>
-    <w:p/>
-    <w:p/>
-    <w:p/>
-    <w:p/>
-    <w:p>
-      <w:pPr>
-        <w:jc w:val="center"/>
-      </w:pPr>
-      <w:r>
-        <w:rPr>
-          <w:b/>
-          <w:bCs/>
-        </w:rPr>
-        <w:t>Fig 5</w:t>
-      </w:r>
-      <w:r>
-        <w:t>. Typical Access 2007 ‘On Open’ embedded Macro.</w:t>
-      </w:r>
-    </w:p>
-    <w:p/>
-    <w:p>
-      <w:pPr>
-        <w:jc w:val="both"/>
-      </w:pPr>
-      <w:r>
-        <w:t xml:space="preserve">Click in the </w:t>
-      </w:r>
-      <w:r>
-        <w:rPr>
-          <w:b/>
-          <w:bCs/>
-        </w:rPr>
-        <w:t>Action</w:t>
-      </w:r>
-      <w:r>
-        <w:t xml:space="preserve"> column on the next blank line and select Run Code from the drop down, then in the </w:t>
-      </w:r>
-      <w:r>
-        <w:rPr>
-          <w:b/>
-          <w:bCs/>
-        </w:rPr>
-        <w:t>Function Name</w:t>
-      </w:r>
-      <w:r>
-        <w:t xml:space="preserve"> field at the bottom of the form enter “</w:t>
-      </w:r>
-      <w:proofErr w:type="spellStart"/>
-      <w:r>
-        <w:t>UpdateBackEndFile</w:t>
-      </w:r>
-      <w:proofErr w:type="spellEnd"/>
-      <w:r>
-        <w:t xml:space="preserve">(False)” (without the quotes). You could also enter some comments in the </w:t>
-      </w:r>
-      <w:r>
-        <w:rPr>
-          <w:b/>
-          <w:bCs/>
-        </w:rPr>
-        <w:t>Comment</w:t>
-      </w:r>
-      <w:r>
-        <w:t xml:space="preserve"> column if you want. Now click once on the record button for this line to highlight it and then drag it up the list so that it is on the first line (to ensure that it runs before any other actions). Save the Macro and exit.</w:t>
-      </w:r>
-    </w:p>
-    <w:p>
-      <w:pPr>
-        <w:jc w:val="both"/>
-      </w:pPr>
-    </w:p>
-    <w:p>
-      <w:pPr>
-        <w:jc w:val="both"/>
-      </w:pPr>
-      <w:r>
-        <w:t xml:space="preserve">If you are using any table re-linking code you should do the same but make sure that the re-linking code runs </w:t>
+        <w:rPr>
+          <w:rFonts w:ascii="Courier New" w:hAnsi="Courier New" w:cs="Courier New"/>
+          <w:sz w:val="22"/>
+        </w:rPr>
+        <w:t xml:space="preserve"> False” </w:t>
+      </w:r>
+      <w:r>
+        <w:t xml:space="preserve">to your </w:t>
+      </w:r>
+      <w:proofErr w:type="spellStart"/>
+      <w:r>
+        <w:t>AutoExec</w:t>
+      </w:r>
+      <w:proofErr w:type="spellEnd"/>
+      <w:r>
+        <w:t xml:space="preserve"> macro. I like to make my </w:t>
+      </w:r>
+      <w:proofErr w:type="spellStart"/>
+      <w:r>
+        <w:t>AutoExec</w:t>
+      </w:r>
+      <w:proofErr w:type="spellEnd"/>
+      <w:r>
+        <w:t xml:space="preserve"> macro point to a VBA procedure where I handle all my start-up actions. </w:t>
+      </w:r>
+      <w:r>
+        <w:t xml:space="preserve">If you are using any table re-linking </w:t>
+      </w:r>
+      <w:r>
+        <w:t>code,</w:t>
+      </w:r>
+      <w:r>
+        <w:t xml:space="preserve"> make sure that the re-linking code runs </w:t>
       </w:r>
       <w:r>
         <w:rPr>
@@ -6028,7 +6125,13 @@
         <w:pStyle w:val="BodyText"/>
       </w:pPr>
       <w:r>
-        <w:t xml:space="preserve">If you have been using the previous version of this code and you are upgrading to the newer version you will need to make the following changes. </w:t>
+        <w:t xml:space="preserve">If you have been using the previous version of this code and you are upgrading to the newer </w:t>
+      </w:r>
+      <w:r>
+        <w:t>version,</w:t>
+      </w:r>
+      <w:r>
+        <w:t xml:space="preserve"> you will need to make the following changes. </w:t>
       </w:r>
     </w:p>
     <w:p>
@@ -6090,7 +6193,13 @@
       </w:r>
       <w:proofErr w:type="spellEnd"/>
       <w:r>
-        <w:t xml:space="preserve">, with the new versions. Obviously you will then also need to change the </w:t>
+        <w:t xml:space="preserve">, with the new versions. </w:t>
+      </w:r>
+      <w:r>
+        <w:t>Obviously,</w:t>
+      </w:r>
+      <w:r>
+        <w:t xml:space="preserve"> you will then also need to change the </w:t>
       </w:r>
       <w:proofErr w:type="spellStart"/>
       <w:r>
@@ -6211,7 +6320,35 @@
         <w:t>Start Up</w:t>
       </w:r>
       <w:r>
-        <w:t xml:space="preserve"> form the application will quit immediately. Normally this would not happen for you, the developer, because you will have fixed the problem before you close down the database. For your client, however, it is probably ‘restore from back up’ time. If this does happen to you, you can easily get back in to the database by using the Shift key on start up but this is probably not an option for your client, especially if they are using a .</w:t>
+        <w:t xml:space="preserve"> </w:t>
+      </w:r>
+      <w:proofErr w:type="spellStart"/>
+      <w:r>
+        <w:t>form</w:t>
+      </w:r>
+      <w:proofErr w:type="spellEnd"/>
+      <w:r>
+        <w:t xml:space="preserve"> the application will quit immediately. Normally this would not happen for you, the developer, because you will have fixed the problem before you </w:t>
+      </w:r>
+      <w:r>
+        <w:t>close</w:t>
+      </w:r>
+      <w:r>
+        <w:t xml:space="preserve"> the database. For your client, however, it is probably ‘restore from back up’ time. If this does happen to you, you can easily get back </w:t>
+      </w:r>
+      <w:r>
+        <w:t>into</w:t>
+      </w:r>
+      <w:r>
+        <w:t xml:space="preserve"> the database by using the Shift key on </w:t>
+      </w:r>
+      <w:proofErr w:type="spellStart"/>
+      <w:r>
+        <w:t>start up</w:t>
+      </w:r>
+      <w:proofErr w:type="spellEnd"/>
+      <w:r>
+        <w:t xml:space="preserve"> but this is probably not an option for your client, especially if they are using a .</w:t>
       </w:r>
       <w:proofErr w:type="spellStart"/>
       <w:r>
@@ -6282,7 +6419,13 @@
         <w:pStyle w:val="BodyText"/>
       </w:pPr>
       <w:r>
-        <w:t>This is the usual disclaimer, I or the Web Site host do not take any responsibility for any damage done to your or your client’s database files as a result of using this back-end update code. This is especially important for this software because your client’s back-end file is probably invaluable to him and he won’t take kindly if it is corrupted by his own developer. For this reason the ONLY real safeguard is a complete back up of the back-end file and the existing front-end file before any updates are attempted. It may be possible to build into the code some sort of automatic back up (for the back-end file at least), although I haven’t done so on this version because I have managed to train my clients to back up everything before they make any updates to their database files.</w:t>
+        <w:t xml:space="preserve">This is the usual disclaimer, I or the Web Site host do not take any responsibility for any damage done to your or your client’s database files as a result of using this back-end update code. This is especially important for this software because your client’s back-end file is probably invaluable to him and he won’t take kindly if it is corrupted by his own developer. For this </w:t>
+      </w:r>
+      <w:r>
+        <w:t>reason,</w:t>
+      </w:r>
+      <w:r>
+        <w:t xml:space="preserve"> the ONLY real safeguard is a complete back up of the back-end file and the existing front-end file before any updates are attempted. It may be possible to build into the code some sort of automatic back up (for the back-end file at least), although I haven’t done so on this version because I have managed to train my clients to back up everything before they make any updates to their database files.</w:t>
       </w:r>
     </w:p>
     <w:p>
@@ -6309,7 +6452,10 @@
         <w:jc w:val="both"/>
       </w:pPr>
       <w:r>
-        <w:t>To the following experts for help with this project :-</w:t>
+        <w:t xml:space="preserve">To the following experts for help with this </w:t>
+      </w:r>
+      <w:r>
+        <w:t>project:</w:t>
       </w:r>
     </w:p>
     <w:p>
@@ -6408,24 +6554,12 @@
       <w:r>
         <w:t xml:space="preserve">My e-mail address is </w:t>
       </w:r>
-      <w:hyperlink r:id="rId11" w:history="1">
+      <w:hyperlink r:id="rId9" w:history="1">
         <w:r>
           <w:rPr>
             <w:rStyle w:val="Hyperlink"/>
           </w:rPr>
-          <w:t>pdh_soft</w:t>
-        </w:r>
-        <w:r>
-          <w:rPr>
-            <w:rStyle w:val="Hyperlink"/>
-          </w:rPr>
-          <w:t>w</w:t>
-        </w:r>
-        <w:r>
-          <w:rPr>
-            <w:rStyle w:val="Hyperlink"/>
-          </w:rPr>
-          <w:t>are@btinternet.com</w:t>
+          <w:t>pdh_software@btinternet.com</w:t>
         </w:r>
       </w:hyperlink>
       <w:r>
@@ -6529,6 +6663,12 @@
     </w:p>
     <w:p>
       <w:pPr>
+        <w:ind w:left="3600"/>
+        <w:jc w:val="both"/>
+      </w:pPr>
+    </w:p>
+    <w:p>
+      <w:pPr>
         <w:jc w:val="both"/>
       </w:pPr>
       <w:r>
@@ -6639,27 +6779,202 @@
     </w:p>
     <w:p>
       <w:pPr>
-        <w:jc w:val="both"/>
-      </w:pPr>
-    </w:p>
-    <w:p>
-      <w:pPr>
-        <w:ind w:left="1440" w:hanging="1440"/>
-      </w:pPr>
-      <w:r>
-        <w:t>Version 1.4</w:t>
+        <w:ind w:left="3600"/>
+        <w:jc w:val="both"/>
+      </w:pPr>
+    </w:p>
+    <w:p>
+      <w:pPr>
+        <w:jc w:val="both"/>
+      </w:pPr>
+      <w:r>
+        <w:t>Version 2.0</w:t>
       </w:r>
       <w:r>
         <w:tab/>
-        <w:t>January 2018</w:t>
+        <w:t xml:space="preserve">19 March 2020 </w:t>
       </w:r>
       <w:r>
         <w:tab/>
+        <w:t>Modify to fit my Settings table</w:t>
+      </w:r>
+    </w:p>
+    <w:p>
+      <w:pPr>
+        <w:jc w:val="both"/>
+      </w:pPr>
+      <w:r>
+        <w:t xml:space="preserve"> </w:t>
       </w:r>
       <w:r>
         <w:tab/>
-        <w:t>Fixed bug that did not set Boolean fields correctly.</w:t>
-      </w:r>
+      </w:r>
+      <w:r>
+        <w:tab/>
+      </w:r>
+      <w:r>
+        <w:tab/>
+      </w:r>
+      <w:r>
+        <w:tab/>
+      </w:r>
+      <w:r>
+        <w:tab/>
+        <w:t>Major changes, may not be compatible with previous versions</w:t>
+      </w:r>
+    </w:p>
+    <w:p>
+      <w:pPr>
+        <w:jc w:val="both"/>
+      </w:pPr>
+      <w:r>
+        <w:t xml:space="preserve"> </w:t>
+      </w:r>
+      <w:r>
+        <w:tab/>
+      </w:r>
+      <w:r>
+        <w:tab/>
+      </w:r>
+      <w:r>
+        <w:tab/>
+      </w:r>
+      <w:r>
+        <w:tab/>
+      </w:r>
+      <w:r>
+        <w:tab/>
+        <w:t>Edit manual for grammar</w:t>
+      </w:r>
+    </w:p>
+    <w:p>
+      <w:pPr>
+        <w:jc w:val="both"/>
+      </w:pPr>
+      <w:r>
+        <w:t xml:space="preserve"> </w:t>
+      </w:r>
+      <w:r>
+        <w:tab/>
+      </w:r>
+      <w:r>
+        <w:tab/>
+      </w:r>
+      <w:r>
+        <w:tab/>
+      </w:r>
+      <w:r>
+        <w:tab/>
+      </w:r>
+      <w:r>
+        <w:tab/>
+        <w:t>Refactor, close over 500 RD Issues</w:t>
+      </w:r>
+    </w:p>
+    <w:p>
+      <w:pPr>
+        <w:jc w:val="both"/>
+      </w:pPr>
+      <w:r>
+        <w:t xml:space="preserve"> </w:t>
+      </w:r>
+      <w:r>
+        <w:tab/>
+      </w:r>
+      <w:r>
+        <w:tab/>
+      </w:r>
+      <w:r>
+        <w:tab/>
+      </w:r>
+      <w:r>
+        <w:tab/>
+      </w:r>
+      <w:r>
+        <w:tab/>
+        <w:t xml:space="preserve">Introduce </w:t>
+      </w:r>
+      <w:proofErr w:type="spellStart"/>
+      <w:r>
+        <w:t>thisDatabase</w:t>
+      </w:r>
+      <w:proofErr w:type="spellEnd"/>
+      <w:r>
+        <w:t xml:space="preserve"> to reduce </w:t>
+      </w:r>
+      <w:proofErr w:type="spellStart"/>
+      <w:r>
+        <w:t>CurrentDB</w:t>
+      </w:r>
+      <w:proofErr w:type="spellEnd"/>
+      <w:r>
+        <w:t xml:space="preserve"> calls</w:t>
+      </w:r>
+    </w:p>
+    <w:p>
+      <w:pPr>
+        <w:jc w:val="both"/>
+      </w:pPr>
+      <w:r>
+        <w:t xml:space="preserve"> </w:t>
+      </w:r>
+      <w:r>
+        <w:tab/>
+      </w:r>
+      <w:r>
+        <w:tab/>
+      </w:r>
+      <w:r>
+        <w:tab/>
+      </w:r>
+      <w:r>
+        <w:tab/>
+      </w:r>
+      <w:r>
+        <w:tab/>
+        <w:t>Fix logic problems</w:t>
+      </w:r>
+    </w:p>
+    <w:p>
+      <w:pPr>
+        <w:jc w:val="both"/>
+      </w:pPr>
+      <w:r>
+        <w:t xml:space="preserve"> </w:t>
+      </w:r>
+      <w:r>
+        <w:tab/>
+      </w:r>
+      <w:r>
+        <w:tab/>
+      </w:r>
+      <w:r>
+        <w:tab/>
+      </w:r>
+      <w:r>
+        <w:tab/>
+      </w:r>
+      <w:r>
+        <w:tab/>
+        <w:t>Reduce redundant code</w:t>
+      </w:r>
+    </w:p>
+    <w:p>
+      <w:pPr>
+        <w:ind w:left="3600"/>
+        <w:jc w:val="both"/>
+      </w:pPr>
+    </w:p>
+    <w:p>
+      <w:pPr>
+        <w:ind w:left="3600"/>
+        <w:jc w:val="both"/>
+      </w:pPr>
+    </w:p>
+    <w:p>
+      <w:pPr>
+        <w:jc w:val="both"/>
+      </w:pPr>
       <w:r>
         <w:br w:type="page"/>
       </w:r>
@@ -6998,7 +7313,23 @@
           <w:rFonts w:ascii="Courier New" w:hAnsi="Courier New" w:cs="Courier New"/>
           <w:sz w:val="22"/>
         </w:rPr>
-        <w:t xml:space="preserve">Public Const </w:t>
+        <w:t xml:space="preserve">Public </w:t>
+      </w:r>
+      <w:proofErr w:type="spellStart"/>
+      <w:r>
+        <w:rPr>
+          <w:rFonts w:ascii="Courier New" w:hAnsi="Courier New" w:cs="Courier New"/>
+          <w:sz w:val="22"/>
+        </w:rPr>
+        <w:t>Const</w:t>
+      </w:r>
+      <w:proofErr w:type="spellEnd"/>
+      <w:r>
+        <w:rPr>
+          <w:rFonts w:ascii="Courier New" w:hAnsi="Courier New" w:cs="Courier New"/>
+          <w:sz w:val="22"/>
+        </w:rPr>
+        <w:t xml:space="preserve"> </w:t>
       </w:r>
       <w:proofErr w:type="spellStart"/>
       <w:r>
@@ -7289,7 +7620,15 @@
       </w:r>
       <w:proofErr w:type="spellEnd"/>
       <w:r>
-        <w:t xml:space="preserve"> function is not run. I usually provide a switchboard form on start up and add the line of code to the </w:t>
+        <w:t xml:space="preserve"> function is not run. I usually provide a switchboard form on </w:t>
+      </w:r>
+      <w:proofErr w:type="spellStart"/>
+      <w:r>
+        <w:t>start up</w:t>
+      </w:r>
+      <w:proofErr w:type="spellEnd"/>
+      <w:r>
+        <w:t xml:space="preserve"> and add the line of code to the </w:t>
       </w:r>
       <w:r>
         <w:rPr>
@@ -7947,12 +8286,6 @@
         <w:gridCol w:w="1188"/>
       </w:tblGrid>
       <w:tr>
-        <w:tblPrEx>
-          <w:tblCellMar>
-            <w:top w:w="0" w:type="dxa"/>
-            <w:bottom w:w="0" w:type="dxa"/>
-          </w:tblCellMar>
-        </w:tblPrEx>
         <w:trPr>
           <w:trHeight w:val="297"/>
         </w:trPr>
@@ -8167,12 +8500,6 @@
         </w:tc>
       </w:tr>
       <w:tr>
-        <w:tblPrEx>
-          <w:tblCellMar>
-            <w:top w:w="0" w:type="dxa"/>
-            <w:bottom w:w="0" w:type="dxa"/>
-          </w:tblCellMar>
-        </w:tblPrEx>
         <w:trPr>
           <w:trHeight w:val="350"/>
         </w:trPr>
@@ -8312,12 +8639,6 @@
         </w:tc>
       </w:tr>
       <w:tr>
-        <w:tblPrEx>
-          <w:tblCellMar>
-            <w:top w:w="0" w:type="dxa"/>
-            <w:bottom w:w="0" w:type="dxa"/>
-          </w:tblCellMar>
-        </w:tblPrEx>
         <w:trPr>
           <w:trHeight w:val="350"/>
         </w:trPr>
@@ -8459,12 +8780,6 @@
         </w:tc>
       </w:tr>
       <w:tr>
-        <w:tblPrEx>
-          <w:tblCellMar>
-            <w:top w:w="0" w:type="dxa"/>
-            <w:bottom w:w="0" w:type="dxa"/>
-          </w:tblCellMar>
-        </w:tblPrEx>
         <w:trPr>
           <w:trHeight w:val="350"/>
         </w:trPr>
@@ -8668,12 +8983,6 @@
         </w:tc>
       </w:tr>
       <w:tr>
-        <w:tblPrEx>
-          <w:tblCellMar>
-            <w:top w:w="0" w:type="dxa"/>
-            <w:bottom w:w="0" w:type="dxa"/>
-          </w:tblCellMar>
-        </w:tblPrEx>
         <w:trPr>
           <w:trHeight w:val="350"/>
         </w:trPr>
@@ -8879,12 +9188,6 @@
         </w:tc>
       </w:tr>
       <w:tr>
-        <w:tblPrEx>
-          <w:tblCellMar>
-            <w:top w:w="0" w:type="dxa"/>
-            <w:bottom w:w="0" w:type="dxa"/>
-          </w:tblCellMar>
-        </w:tblPrEx>
         <w:trPr>
           <w:trHeight w:val="350"/>
         </w:trPr>
@@ -8943,6 +9246,7 @@
                 <w:sz w:val="16"/>
               </w:rPr>
             </w:pPr>
+            <w:bookmarkStart w:id="0" w:name="_GoBack"/>
             <w:proofErr w:type="spellStart"/>
             <w:r>
               <w:rPr>
@@ -8951,6 +9255,7 @@
               </w:rPr>
               <w:t>ubeUpdateContacts</w:t>
             </w:r>
+            <w:bookmarkEnd w:id="0"/>
             <w:proofErr w:type="spellEnd"/>
           </w:p>
         </w:tc>
@@ -9026,12 +9331,6 @@
         </w:tc>
       </w:tr>
       <w:tr>
-        <w:tblPrEx>
-          <w:tblCellMar>
-            <w:top w:w="0" w:type="dxa"/>
-            <w:bottom w:w="0" w:type="dxa"/>
-          </w:tblCellMar>
-        </w:tblPrEx>
         <w:trPr>
           <w:trHeight w:val="350"/>
         </w:trPr>
@@ -9180,12 +9479,6 @@
         </w:tc>
       </w:tr>
       <w:tr>
-        <w:tblPrEx>
-          <w:tblCellMar>
-            <w:top w:w="0" w:type="dxa"/>
-            <w:bottom w:w="0" w:type="dxa"/>
-          </w:tblCellMar>
-        </w:tblPrEx>
         <w:trPr>
           <w:trHeight w:val="350"/>
         </w:trPr>
@@ -9959,12 +10252,6 @@
         <w:gridCol w:w="1251"/>
       </w:tblGrid>
       <w:tr>
-        <w:tblPrEx>
-          <w:tblCellMar>
-            <w:top w:w="0" w:type="dxa"/>
-            <w:bottom w:w="0" w:type="dxa"/>
-          </w:tblCellMar>
-        </w:tblPrEx>
         <w:trPr>
           <w:trHeight w:val="297"/>
         </w:trPr>
@@ -10179,12 +10466,6 @@
         </w:tc>
       </w:tr>
       <w:tr>
-        <w:tblPrEx>
-          <w:tblCellMar>
-            <w:top w:w="0" w:type="dxa"/>
-            <w:bottom w:w="0" w:type="dxa"/>
-          </w:tblCellMar>
-        </w:tblPrEx>
         <w:trPr>
           <w:trHeight w:val="350"/>
         </w:trPr>
@@ -10352,12 +10633,6 @@
         </w:tc>
       </w:tr>
       <w:tr>
-        <w:tblPrEx>
-          <w:tblCellMar>
-            <w:top w:w="0" w:type="dxa"/>
-            <w:bottom w:w="0" w:type="dxa"/>
-          </w:tblCellMar>
-        </w:tblPrEx>
         <w:trPr>
           <w:trHeight w:val="350"/>
         </w:trPr>
@@ -10518,12 +10793,6 @@
         </w:tc>
       </w:tr>
       <w:tr>
-        <w:tblPrEx>
-          <w:tblCellMar>
-            <w:top w:w="0" w:type="dxa"/>
-            <w:bottom w:w="0" w:type="dxa"/>
-          </w:tblCellMar>
-        </w:tblPrEx>
         <w:trPr>
           <w:trHeight w:val="350"/>
         </w:trPr>
@@ -10693,12 +10962,6 @@
         </w:tc>
       </w:tr>
       <w:tr>
-        <w:tblPrEx>
-          <w:tblCellMar>
-            <w:top w:w="0" w:type="dxa"/>
-            <w:bottom w:w="0" w:type="dxa"/>
-          </w:tblCellMar>
-        </w:tblPrEx>
         <w:trPr>
           <w:trHeight w:val="350"/>
         </w:trPr>
@@ -11218,12 +11481,6 @@
         <w:gridCol w:w="1260"/>
       </w:tblGrid>
       <w:tr>
-        <w:tblPrEx>
-          <w:tblCellMar>
-            <w:top w:w="0" w:type="dxa"/>
-            <w:bottom w:w="0" w:type="dxa"/>
-          </w:tblCellMar>
-        </w:tblPrEx>
         <w:trPr>
           <w:trHeight w:val="297"/>
         </w:trPr>
@@ -11438,12 +11695,6 @@
         </w:tc>
       </w:tr>
       <w:tr>
-        <w:tblPrEx>
-          <w:tblCellMar>
-            <w:top w:w="0" w:type="dxa"/>
-            <w:bottom w:w="0" w:type="dxa"/>
-          </w:tblCellMar>
-        </w:tblPrEx>
         <w:trPr>
           <w:trHeight w:val="350"/>
         </w:trPr>
@@ -11785,6 +12036,92 @@
 <file path=word/numbering.xml><?xml version="1.0" encoding="utf-8"?>
 <w:numbering xmlns:wpc="http://schemas.microsoft.com/office/word/2010/wordprocessingCanvas" xmlns:cx="http://schemas.microsoft.com/office/drawing/2014/chartex" xmlns:cx1="http://schemas.microsoft.com/office/drawing/2015/9/8/chartex" xmlns:cx2="http://schemas.microsoft.com/office/drawing/2015/10/21/chartex" xmlns:cx3="http://schemas.microsoft.com/office/drawing/2016/5/9/chartex" xmlns:cx4="http://schemas.microsoft.com/office/drawing/2016/5/10/chartex" xmlns:cx5="http://schemas.microsoft.com/office/drawing/2016/5/11/chartex" xmlns:cx6="http://schemas.microsoft.com/office/drawing/2016/5/12/chartex" xmlns:cx7="http://schemas.microsoft.com/office/drawing/2016/5/13/chartex" xmlns:cx8="http://schemas.microsoft.com/office/drawing/2016/5/14/chartex" xmlns:mc="http://schemas.openxmlformats.org/markup-compatibility/2006" xmlns:aink="http://schemas.microsoft.com/office/drawing/2016/ink" xmlns:am3d="http://schemas.microsoft.com/office/drawing/2017/model3d" xmlns:o="urn:schemas-microsoft-com:office:office" xmlns:r="http://schemas.openxmlformats.org/officeDocument/2006/relationships" xmlns:m="http://schemas.openxmlformats.org/officeDocument/2006/math" xmlns:v="urn:schemas-microsoft-com:vml" xmlns:wp14="http://schemas.microsoft.com/office/word/2010/wordprocessingDrawing" xmlns:wp="http://schemas.openxmlformats.org/drawingml/2006/wordprocessingDrawing" xmlns:w10="urn:schemas-microsoft-com:office:word" xmlns:w="http://schemas.openxmlformats.org/wordprocessingml/2006/main" xmlns:w14="http://schemas.microsoft.com/office/word/2010/wordml" xmlns:w15="http://schemas.microsoft.com/office/word/2012/wordml" xmlns:w16cid="http://schemas.microsoft.com/office/word/2016/wordml/cid" xmlns:w16se="http://schemas.microsoft.com/office/word/2015/wordml/symex" xmlns:wpg="http://schemas.microsoft.com/office/word/2010/wordprocessingGroup" xmlns:wpi="http://schemas.microsoft.com/office/word/2010/wordprocessingInk" xmlns:wne="http://schemas.microsoft.com/office/word/2006/wordml" xmlns:wps="http://schemas.microsoft.com/office/word/2010/wordprocessingShape" mc:Ignorable="w14 w15 w16se w16cid wp14">
   <w:abstractNum w:abstractNumId="0" w15:restartNumberingAfterBreak="0">
+    <w:nsid w:val="35DC6BFE"/>
+    <w:multiLevelType w:val="multilevel"/>
+    <w:tmpl w:val="0409001F"/>
+    <w:lvl w:ilvl="0">
+      <w:start w:val="1"/>
+      <w:numFmt w:val="decimal"/>
+      <w:lvlText w:val="%1."/>
+      <w:lvlJc w:val="left"/>
+      <w:pPr>
+        <w:ind w:left="360" w:hanging="360"/>
+      </w:pPr>
+    </w:lvl>
+    <w:lvl w:ilvl="1">
+      <w:start w:val="1"/>
+      <w:numFmt w:val="decimal"/>
+      <w:lvlText w:val="%1.%2."/>
+      <w:lvlJc w:val="left"/>
+      <w:pPr>
+        <w:ind w:left="792" w:hanging="432"/>
+      </w:pPr>
+    </w:lvl>
+    <w:lvl w:ilvl="2">
+      <w:start w:val="1"/>
+      <w:numFmt w:val="decimal"/>
+      <w:lvlText w:val="%1.%2.%3."/>
+      <w:lvlJc w:val="left"/>
+      <w:pPr>
+        <w:ind w:left="1224" w:hanging="504"/>
+      </w:pPr>
+    </w:lvl>
+    <w:lvl w:ilvl="3">
+      <w:start w:val="1"/>
+      <w:numFmt w:val="decimal"/>
+      <w:lvlText w:val="%1.%2.%3.%4."/>
+      <w:lvlJc w:val="left"/>
+      <w:pPr>
+        <w:ind w:left="1728" w:hanging="648"/>
+      </w:pPr>
+    </w:lvl>
+    <w:lvl w:ilvl="4">
+      <w:start w:val="1"/>
+      <w:numFmt w:val="decimal"/>
+      <w:lvlText w:val="%1.%2.%3.%4.%5."/>
+      <w:lvlJc w:val="left"/>
+      <w:pPr>
+        <w:ind w:left="2232" w:hanging="792"/>
+      </w:pPr>
+    </w:lvl>
+    <w:lvl w:ilvl="5">
+      <w:start w:val="1"/>
+      <w:numFmt w:val="decimal"/>
+      <w:lvlText w:val="%1.%2.%3.%4.%5.%6."/>
+      <w:lvlJc w:val="left"/>
+      <w:pPr>
+        <w:ind w:left="2736" w:hanging="936"/>
+      </w:pPr>
+    </w:lvl>
+    <w:lvl w:ilvl="6">
+      <w:start w:val="1"/>
+      <w:numFmt w:val="decimal"/>
+      <w:lvlText w:val="%1.%2.%3.%4.%5.%6.%7."/>
+      <w:lvlJc w:val="left"/>
+      <w:pPr>
+        <w:ind w:left="3240" w:hanging="1080"/>
+      </w:pPr>
+    </w:lvl>
+    <w:lvl w:ilvl="7">
+      <w:start w:val="1"/>
+      <w:numFmt w:val="decimal"/>
+      <w:lvlText w:val="%1.%2.%3.%4.%5.%6.%7.%8."/>
+      <w:lvlJc w:val="left"/>
+      <w:pPr>
+        <w:ind w:left="3744" w:hanging="1224"/>
+      </w:pPr>
+    </w:lvl>
+    <w:lvl w:ilvl="8">
+      <w:start w:val="1"/>
+      <w:numFmt w:val="decimal"/>
+      <w:lvlText w:val="%1.%2.%3.%4.%5.%6.%7.%8.%9."/>
+      <w:lvlJc w:val="left"/>
+      <w:pPr>
+        <w:ind w:left="4320" w:hanging="1440"/>
+      </w:pPr>
+    </w:lvl>
+  </w:abstractNum>
+  <w:abstractNum w:abstractNumId="1" w15:restartNumberingAfterBreak="0">
     <w:nsid w:val="5DB52785"/>
     <w:multiLevelType w:val="hybridMultilevel"/>
     <w:tmpl w:val="339EADF4"/>
@@ -11901,6 +12238,9 @@
     </w:lvl>
   </w:abstractNum>
   <w:num w:numId="1">
+    <w:abstractNumId w:val="1"/>
+  </w:num>
+  <w:num w:numId="2">
     <w:abstractNumId w:val="0"/>
   </w:num>
 </w:numbering>
@@ -11933,6 +12273,50 @@
     <w:lsdException w:name="Subtitle" w:qFormat="1"/>
     <w:lsdException w:name="Strong" w:qFormat="1"/>
     <w:lsdException w:name="Emphasis" w:qFormat="1"/>
+    <w:lsdException w:name="Normal Table" w:semiHidden="1" w:unhideWhenUsed="1"/>
+    <w:lsdException w:name="Table Simple 1" w:semiHidden="1" w:unhideWhenUsed="1"/>
+    <w:lsdException w:name="Table Simple 2" w:semiHidden="1" w:unhideWhenUsed="1"/>
+    <w:lsdException w:name="Table Simple 3" w:semiHidden="1" w:unhideWhenUsed="1"/>
+    <w:lsdException w:name="Table Classic 1" w:semiHidden="1" w:unhideWhenUsed="1"/>
+    <w:lsdException w:name="Table Classic 2" w:semiHidden="1" w:unhideWhenUsed="1"/>
+    <w:lsdException w:name="Table Classic 3" w:semiHidden="1" w:unhideWhenUsed="1"/>
+    <w:lsdException w:name="Table Classic 4" w:semiHidden="1" w:unhideWhenUsed="1"/>
+    <w:lsdException w:name="Table Colorful 1" w:semiHidden="1" w:unhideWhenUsed="1"/>
+    <w:lsdException w:name="Table Colorful 2" w:semiHidden="1" w:unhideWhenUsed="1"/>
+    <w:lsdException w:name="Table Colorful 3" w:semiHidden="1" w:unhideWhenUsed="1"/>
+    <w:lsdException w:name="Table Columns 1" w:semiHidden="1" w:unhideWhenUsed="1"/>
+    <w:lsdException w:name="Table Columns 2" w:semiHidden="1" w:unhideWhenUsed="1"/>
+    <w:lsdException w:name="Table Columns 3" w:semiHidden="1" w:unhideWhenUsed="1"/>
+    <w:lsdException w:name="Table Columns 4" w:semiHidden="1" w:unhideWhenUsed="1"/>
+    <w:lsdException w:name="Table Columns 5" w:semiHidden="1" w:unhideWhenUsed="1"/>
+    <w:lsdException w:name="Table Grid 1" w:semiHidden="1" w:unhideWhenUsed="1"/>
+    <w:lsdException w:name="Table Grid 2" w:semiHidden="1" w:unhideWhenUsed="1"/>
+    <w:lsdException w:name="Table Grid 3" w:semiHidden="1" w:unhideWhenUsed="1"/>
+    <w:lsdException w:name="Table Grid 4" w:semiHidden="1" w:unhideWhenUsed="1"/>
+    <w:lsdException w:name="Table Grid 5" w:semiHidden="1" w:unhideWhenUsed="1"/>
+    <w:lsdException w:name="Table Grid 6" w:semiHidden="1" w:unhideWhenUsed="1"/>
+    <w:lsdException w:name="Table Grid 7" w:semiHidden="1" w:unhideWhenUsed="1"/>
+    <w:lsdException w:name="Table Grid 8" w:semiHidden="1" w:unhideWhenUsed="1"/>
+    <w:lsdException w:name="Table List 1" w:semiHidden="1" w:unhideWhenUsed="1"/>
+    <w:lsdException w:name="Table List 2" w:semiHidden="1" w:unhideWhenUsed="1"/>
+    <w:lsdException w:name="Table List 3" w:semiHidden="1" w:unhideWhenUsed="1"/>
+    <w:lsdException w:name="Table List 4" w:semiHidden="1" w:unhideWhenUsed="1"/>
+    <w:lsdException w:name="Table List 5" w:semiHidden="1" w:unhideWhenUsed="1"/>
+    <w:lsdException w:name="Table List 6" w:semiHidden="1" w:unhideWhenUsed="1"/>
+    <w:lsdException w:name="Table List 7" w:semiHidden="1" w:unhideWhenUsed="1"/>
+    <w:lsdException w:name="Table List 8" w:semiHidden="1" w:unhideWhenUsed="1"/>
+    <w:lsdException w:name="Table 3D effects 1" w:semiHidden="1" w:unhideWhenUsed="1"/>
+    <w:lsdException w:name="Table 3D effects 2" w:semiHidden="1" w:unhideWhenUsed="1"/>
+    <w:lsdException w:name="Table 3D effects 3" w:semiHidden="1" w:unhideWhenUsed="1"/>
+    <w:lsdException w:name="Table Contemporary" w:semiHidden="1" w:unhideWhenUsed="1"/>
+    <w:lsdException w:name="Table Elegant" w:semiHidden="1" w:unhideWhenUsed="1"/>
+    <w:lsdException w:name="Table Professional" w:semiHidden="1" w:unhideWhenUsed="1"/>
+    <w:lsdException w:name="Table Subtle 1" w:semiHidden="1" w:unhideWhenUsed="1"/>
+    <w:lsdException w:name="Table Subtle 2" w:semiHidden="1" w:unhideWhenUsed="1"/>
+    <w:lsdException w:name="Table Web 1" w:semiHidden="1" w:unhideWhenUsed="1"/>
+    <w:lsdException w:name="Table Web 2" w:semiHidden="1" w:unhideWhenUsed="1"/>
+    <w:lsdException w:name="Table Web 3" w:semiHidden="1" w:unhideWhenUsed="1"/>
+    <w:lsdException w:name="Table Theme" w:semiHidden="1" w:unhideWhenUsed="1"/>
     <w:lsdException w:name="Placeholder Text" w:semiHidden="1" w:uiPriority="99"/>
     <w:lsdException w:name="No Spacing" w:uiPriority="1" w:qFormat="1"/>
     <w:lsdException w:name="Light Shading" w:uiPriority="60"/>
@@ -12215,11 +12599,15 @@
   </w:style>
   <w:style w:type="character" w:default="1" w:styleId="DefaultParagraphFont">
     <w:name w:val="Default Paragraph Font"/>
+    <w:uiPriority w:val="1"/>
     <w:semiHidden/>
+    <w:unhideWhenUsed/>
   </w:style>
   <w:style w:type="table" w:default="1" w:styleId="TableNormal">
     <w:name w:val="Normal Table"/>
+    <w:uiPriority w:val="99"/>
     <w:semiHidden/>
+    <w:unhideWhenUsed/>
     <w:tblPr>
       <w:tblInd w:w="0" w:type="dxa"/>
       <w:tblCellMar>
@@ -12232,7 +12620,9 @@
   </w:style>
   <w:style w:type="numbering" w:default="1" w:styleId="NoList">
     <w:name w:val="No List"/>
+    <w:uiPriority w:val="99"/>
     <w:semiHidden/>
+    <w:unhideWhenUsed/>
   </w:style>
   <w:style w:type="paragraph" w:styleId="Title">
     <w:name w:val="Title"/>

</xml_diff>